<commit_message>
Working on visualisation, starting report
</commit_message>
<xml_diff>
--- a/CA Cover Sheet for subm_Miroslava Slavikova_Report_15 Dec 2023.docx
+++ b/CA Cover Sheet for subm_Miroslava Slavikova_Report_15 Dec 2023.docx
@@ -521,44 +521,71 @@
     <w:p/>
     <w:p/>
     <w:p/>
-    <w:p/>
+    <w:p>
+      <w:pPr>
+        <w:rPr>
+          <w:b/>
+          <w:bCs/>
+          <w:sz w:val="36"/>
+          <w:szCs w:val="36"/>
+        </w:rPr>
+      </w:pPr>
+      <w:r>
+        <w:rPr>
+          <w:b/>
+          <w:bCs/>
+          <w:sz w:val="36"/>
+          <w:szCs w:val="36"/>
+        </w:rPr>
+        <w:lastRenderedPageBreak/>
+        <w:t xml:space="preserve">Hospitality Management and importance of Data Analysis </w:t>
+      </w:r>
+    </w:p>
     <w:p/>
     <w:p/>
     <w:p/>
     <w:p/>
     <w:sdt>
       <w:sdtPr>
+        <w:rPr>
+          <w:rFonts w:asciiTheme="minorHAnsi" w:eastAsiaTheme="minorHAnsi" w:hAnsiTheme="minorHAnsi" w:cstheme="minorBidi"/>
+          <w:color w:val="auto"/>
+          <w:sz w:val="22"/>
+          <w:szCs w:val="22"/>
+          <w:lang w:val="en-IE"/>
+        </w:rPr>
         <w:id w:val="1131209991"/>
         <w:docPartObj>
           <w:docPartGallery w:val="Table of Contents"/>
           <w:docPartUnique/>
         </w:docPartObj>
       </w:sdtPr>
-      <w:sdtEndPr>
-        <w:rPr>
-          <w:rFonts w:asciiTheme="minorHAnsi" w:eastAsiaTheme="minorHAnsi" w:hAnsiTheme="minorHAnsi" w:cstheme="minorBidi"/>
-          <w:color w:val="auto"/>
-          <w:sz w:val="22"/>
-          <w:szCs w:val="22"/>
-          <w:lang w:val="en-IE"/>
-        </w:rPr>
-      </w:sdtEndPr>
       <w:sdtContent>
         <w:p>
           <w:pPr>
             <w:pStyle w:val="TOCHeading"/>
+            <w:rPr>
+              <w:rFonts w:asciiTheme="minorHAnsi" w:hAnsiTheme="minorHAnsi" w:cstheme="minorHAnsi"/>
+            </w:rPr>
           </w:pPr>
           <w:r>
+            <w:rPr>
+              <w:rFonts w:asciiTheme="minorHAnsi" w:hAnsiTheme="minorHAnsi" w:cstheme="minorHAnsi"/>
+            </w:rPr>
             <w:t>Table of Contents</w:t>
           </w:r>
         </w:p>
         <w:p>
           <w:pPr>
             <w:pStyle w:val="TOC1"/>
+            <w:rPr>
+              <w:rFonts w:cstheme="minorHAnsi"/>
+            </w:rPr>
           </w:pPr>
           <w:sdt>
             <w:sdtPr>
               <w:rPr>
+                <w:rFonts w:cstheme="minorHAnsi"/>
                 <w:b/>
                 <w:bCs/>
               </w:rPr>
@@ -572,6 +599,7 @@
             <w:sdtContent>
               <w:r>
                 <w:rPr>
+                  <w:rFonts w:cstheme="minorHAnsi"/>
                   <w:b/>
                   <w:bCs/>
                 </w:rPr>
@@ -580,10 +608,14 @@
             </w:sdtContent>
           </w:sdt>
           <w:r>
+            <w:rPr>
+              <w:rFonts w:cstheme="minorHAnsi"/>
+            </w:rPr>
             <w:ptab w:relativeTo="margin" w:alignment="right" w:leader="dot"/>
           </w:r>
           <w:r>
             <w:rPr>
+              <w:rFonts w:cstheme="minorHAnsi"/>
               <w:b/>
               <w:bCs/>
             </w:rPr>
@@ -594,9 +626,15 @@
           <w:pPr>
             <w:pStyle w:val="TOC2"/>
             <w:ind w:left="216"/>
+            <w:rPr>
+              <w:rFonts w:cstheme="minorHAnsi"/>
+            </w:rPr>
           </w:pPr>
           <w:sdt>
             <w:sdtPr>
+              <w:rPr>
+                <w:rFonts w:cstheme="minorHAnsi"/>
+              </w:rPr>
               <w:id w:val="1667506712"/>
               <w:placeholder>
                 <w:docPart w:val="AB8DD467DBD34E01A4EAD3539AD1CC3A"/>
@@ -606,14 +644,23 @@
             </w:sdtPr>
             <w:sdtContent>
               <w:r>
+                <w:rPr>
+                  <w:rFonts w:cstheme="minorHAnsi"/>
+                </w:rPr>
                 <w:t>Type chapter title (level 2)</w:t>
               </w:r>
             </w:sdtContent>
           </w:sdt>
           <w:r>
+            <w:rPr>
+              <w:rFonts w:cstheme="minorHAnsi"/>
+            </w:rPr>
             <w:ptab w:relativeTo="margin" w:alignment="right" w:leader="dot"/>
           </w:r>
           <w:r>
+            <w:rPr>
+              <w:rFonts w:cstheme="minorHAnsi"/>
+            </w:rPr>
             <w:t>2</w:t>
           </w:r>
         </w:p>
@@ -621,9 +668,15 @@
           <w:pPr>
             <w:pStyle w:val="TOC3"/>
             <w:ind w:left="446"/>
+            <w:rPr>
+              <w:rFonts w:cstheme="minorHAnsi"/>
+            </w:rPr>
           </w:pPr>
           <w:sdt>
             <w:sdtPr>
+              <w:rPr>
+                <w:rFonts w:cstheme="minorHAnsi"/>
+              </w:rPr>
               <w:id w:val="93059032"/>
               <w:placeholder>
                 <w:docPart w:val="6291542C3CCE4B22898B9C492D7BB3C7"/>
@@ -633,24 +686,37 @@
             </w:sdtPr>
             <w:sdtContent>
               <w:r>
+                <w:rPr>
+                  <w:rFonts w:cstheme="minorHAnsi"/>
+                </w:rPr>
                 <w:t>Type chapter title (level 3)</w:t>
               </w:r>
             </w:sdtContent>
           </w:sdt>
           <w:r>
+            <w:rPr>
+              <w:rFonts w:cstheme="minorHAnsi"/>
+            </w:rPr>
             <w:ptab w:relativeTo="margin" w:alignment="right" w:leader="dot"/>
           </w:r>
           <w:r>
+            <w:rPr>
+              <w:rFonts w:cstheme="minorHAnsi"/>
+            </w:rPr>
             <w:t>3</w:t>
           </w:r>
         </w:p>
         <w:p>
           <w:pPr>
             <w:pStyle w:val="TOC1"/>
+            <w:rPr>
+              <w:rFonts w:cstheme="minorHAnsi"/>
+            </w:rPr>
           </w:pPr>
           <w:sdt>
             <w:sdtPr>
               <w:rPr>
+                <w:rFonts w:cstheme="minorHAnsi"/>
                 <w:b/>
                 <w:bCs/>
               </w:rPr>
@@ -664,6 +730,7 @@
             <w:sdtContent>
               <w:r>
                 <w:rPr>
+                  <w:rFonts w:cstheme="minorHAnsi"/>
                   <w:b/>
                   <w:bCs/>
                 </w:rPr>
@@ -672,10 +739,14 @@
             </w:sdtContent>
           </w:sdt>
           <w:r>
+            <w:rPr>
+              <w:rFonts w:cstheme="minorHAnsi"/>
+            </w:rPr>
             <w:ptab w:relativeTo="margin" w:alignment="right" w:leader="dot"/>
           </w:r>
           <w:r>
             <w:rPr>
+              <w:rFonts w:cstheme="minorHAnsi"/>
               <w:b/>
               <w:bCs/>
             </w:rPr>
@@ -686,9 +757,15 @@
           <w:pPr>
             <w:pStyle w:val="TOC2"/>
             <w:ind w:left="216"/>
+            <w:rPr>
+              <w:rFonts w:cstheme="minorHAnsi"/>
+            </w:rPr>
           </w:pPr>
           <w:sdt>
             <w:sdtPr>
+              <w:rPr>
+                <w:rFonts w:cstheme="minorHAnsi"/>
+              </w:rPr>
               <w:id w:val="93059040"/>
               <w:placeholder>
                 <w:docPart w:val="AB8DD467DBD34E01A4EAD3539AD1CC3A"/>
@@ -698,14 +775,23 @@
             </w:sdtPr>
             <w:sdtContent>
               <w:r>
+                <w:rPr>
+                  <w:rFonts w:cstheme="minorHAnsi"/>
+                </w:rPr>
                 <w:t>Type chapter title (level 2)</w:t>
               </w:r>
             </w:sdtContent>
           </w:sdt>
           <w:r>
+            <w:rPr>
+              <w:rFonts w:cstheme="minorHAnsi"/>
+            </w:rPr>
             <w:ptab w:relativeTo="margin" w:alignment="right" w:leader="dot"/>
           </w:r>
           <w:r>
+            <w:rPr>
+              <w:rFonts w:cstheme="minorHAnsi"/>
+            </w:rPr>
             <w:t>5</w:t>
           </w:r>
         </w:p>
@@ -713,9 +799,15 @@
           <w:pPr>
             <w:pStyle w:val="TOC3"/>
             <w:ind w:left="446"/>
+            <w:rPr>
+              <w:rFonts w:cstheme="minorHAnsi"/>
+            </w:rPr>
           </w:pPr>
           <w:sdt>
             <w:sdtPr>
+              <w:rPr>
+                <w:rFonts w:cstheme="minorHAnsi"/>
+              </w:rPr>
               <w:id w:val="93059044"/>
               <w:placeholder>
                 <w:docPart w:val="6291542C3CCE4B22898B9C492D7BB3C7"/>
@@ -725,31 +817,45 @@
             </w:sdtPr>
             <w:sdtContent>
               <w:r>
+                <w:rPr>
+                  <w:rFonts w:cstheme="minorHAnsi"/>
+                </w:rPr>
                 <w:t>Type chapter title (level 3)</w:t>
               </w:r>
             </w:sdtContent>
           </w:sdt>
           <w:r>
+            <w:rPr>
+              <w:rFonts w:cstheme="minorHAnsi"/>
+            </w:rPr>
             <w:ptab w:relativeTo="margin" w:alignment="right" w:leader="dot"/>
           </w:r>
           <w:r>
+            <w:rPr>
+              <w:rFonts w:cstheme="minorHAnsi"/>
+            </w:rPr>
             <w:t>6</w:t>
           </w:r>
         </w:p>
         <w:p>
           <w:pPr>
             <w:pStyle w:val="TOCHeading"/>
+            <w:rPr>
+              <w:rFonts w:asciiTheme="minorHAnsi" w:hAnsiTheme="minorHAnsi" w:cstheme="minorHAnsi"/>
+            </w:rPr>
           </w:pPr>
         </w:p>
         <w:p>
           <w:pPr>
             <w:rPr>
+              <w:rFonts w:cstheme="minorHAnsi"/>
               <w:lang w:val="en-US"/>
             </w:rPr>
           </w:pPr>
           <w:bookmarkStart w:id="0" w:name="_Hlk152662880"/>
           <w:r>
             <w:rPr>
+              <w:rFonts w:cstheme="minorHAnsi"/>
               <w:b/>
               <w:bCs/>
             </w:rPr>
@@ -758,6 +864,7 @@
           <w:proofErr w:type="spellStart"/>
           <w:r>
             <w:rPr>
+              <w:rFonts w:cstheme="minorHAnsi"/>
               <w:b/>
               <w:bCs/>
             </w:rPr>
@@ -766,16 +873,21 @@
           <w:proofErr w:type="spellEnd"/>
           <w:r>
             <w:rPr>
+              <w:rFonts w:cstheme="minorHAnsi"/>
               <w:b/>
               <w:bCs/>
             </w:rPr>
             <w:t xml:space="preserve"> </w:t>
           </w:r>
           <w:r>
+            <w:rPr>
+              <w:rFonts w:cstheme="minorHAnsi"/>
+            </w:rPr>
             <w:ptab w:relativeTo="margin" w:alignment="right" w:leader="dot"/>
           </w:r>
           <w:r>
             <w:rPr>
+              <w:rFonts w:cstheme="minorHAnsi"/>
               <w:b/>
               <w:bCs/>
             </w:rPr>
@@ -786,12 +898,14 @@
         <w:p>
           <w:pPr>
             <w:rPr>
+              <w:rFonts w:cstheme="minorHAnsi"/>
               <w:lang w:val="en-US"/>
             </w:rPr>
           </w:pPr>
           <w:sdt>
             <w:sdtPr>
               <w:rPr>
+                <w:rFonts w:cstheme="minorHAnsi"/>
                 <w:b/>
                 <w:bCs/>
               </w:rPr>
@@ -805,6 +919,7 @@
             <w:sdtContent>
               <w:r>
                 <w:rPr>
+                  <w:rFonts w:cstheme="minorHAnsi"/>
                   <w:b/>
                   <w:bCs/>
                 </w:rPr>
@@ -813,10 +928,14 @@
             </w:sdtContent>
           </w:sdt>
           <w:r>
+            <w:rPr>
+              <w:rFonts w:cstheme="minorHAnsi"/>
+            </w:rPr>
             <w:ptab w:relativeTo="margin" w:alignment="right" w:leader="dot"/>
           </w:r>
           <w:r>
             <w:rPr>
+              <w:rFonts w:cstheme="minorHAnsi"/>
               <w:b/>
               <w:bCs/>
             </w:rPr>
@@ -826,12 +945,14 @@
         <w:p>
           <w:pPr>
             <w:rPr>
+              <w:rFonts w:cstheme="minorHAnsi"/>
               <w:lang w:val="en-US"/>
             </w:rPr>
           </w:pPr>
           <w:sdt>
             <w:sdtPr>
               <w:rPr>
+                <w:rFonts w:cstheme="minorHAnsi"/>
                 <w:b/>
                 <w:bCs/>
               </w:rPr>
@@ -845,6 +966,7 @@
             <w:sdtContent>
               <w:r>
                 <w:rPr>
+                  <w:rFonts w:cstheme="minorHAnsi"/>
                   <w:b/>
                   <w:bCs/>
                 </w:rPr>
@@ -853,10 +975,14 @@
             </w:sdtContent>
           </w:sdt>
           <w:r>
+            <w:rPr>
+              <w:rFonts w:cstheme="minorHAnsi"/>
+            </w:rPr>
             <w:ptab w:relativeTo="margin" w:alignment="right" w:leader="dot"/>
           </w:r>
           <w:r>
             <w:rPr>
+              <w:rFonts w:cstheme="minorHAnsi"/>
               <w:b/>
               <w:bCs/>
             </w:rPr>
@@ -866,12 +992,15 @@
         <w:p>
           <w:pPr>
             <w:rPr>
-              <w:lang w:val="en-US"/>
+              <w:rFonts w:cstheme="minorHAnsi"/>
+              <w:b/>
+              <w:bCs/>
             </w:rPr>
           </w:pPr>
           <w:sdt>
             <w:sdtPr>
               <w:rPr>
+                <w:rFonts w:cstheme="minorHAnsi"/>
                 <w:b/>
                 <w:bCs/>
               </w:rPr>
@@ -885,6 +1014,7 @@
             <w:sdtContent>
               <w:r>
                 <w:rPr>
+                  <w:rFonts w:cstheme="minorHAnsi"/>
                   <w:b/>
                   <w:bCs/>
                 </w:rPr>
@@ -893,15 +1023,51 @@
             </w:sdtContent>
           </w:sdt>
           <w:r>
+            <w:rPr>
+              <w:rFonts w:cstheme="minorHAnsi"/>
+            </w:rPr>
             <w:ptab w:relativeTo="margin" w:alignment="right" w:leader="dot"/>
           </w:r>
           <w:r>
             <w:rPr>
+              <w:rFonts w:cstheme="minorHAnsi"/>
               <w:b/>
               <w:bCs/>
             </w:rPr>
             <w:t>1</w:t>
           </w:r>
+        </w:p>
+        <w:p>
+          <w:pPr>
+            <w:rPr>
+              <w:rFonts w:cstheme="minorHAnsi"/>
+              <w:b/>
+              <w:bCs/>
+            </w:rPr>
+          </w:pPr>
+        </w:p>
+        <w:p>
+          <w:pPr>
+            <w:rPr>
+              <w:b/>
+              <w:bCs/>
+            </w:rPr>
+          </w:pPr>
+        </w:p>
+        <w:p>
+          <w:pPr>
+            <w:rPr>
+              <w:b/>
+              <w:bCs/>
+            </w:rPr>
+          </w:pPr>
+        </w:p>
+        <w:p>
+          <w:pPr>
+            <w:rPr>
+              <w:lang w:val="en-US"/>
+            </w:rPr>
+          </w:pPr>
         </w:p>
       </w:sdtContent>
     </w:sdt>
@@ -915,16 +1081,736 @@
     <w:p/>
     <w:p/>
     <w:p/>
-    <w:p/>
-    <w:p/>
-    <w:p/>
-    <w:p/>
-    <w:p/>
-    <w:p/>
-    <w:p/>
-    <w:p/>
-    <w:p/>
-    <w:p/>
+    <w:p>
+      <w:pPr>
+        <w:rPr>
+          <w:rFonts w:cstheme="minorHAnsi"/>
+          <w:sz w:val="24"/>
+          <w:szCs w:val="24"/>
+        </w:rPr>
+      </w:pPr>
+    </w:p>
+    <w:p>
+      <w:pPr>
+        <w:rPr>
+          <w:rFonts w:cstheme="minorHAnsi"/>
+          <w:sz w:val="24"/>
+          <w:szCs w:val="24"/>
+        </w:rPr>
+      </w:pPr>
+    </w:p>
+    <w:p>
+      <w:pPr>
+        <w:pStyle w:val="NormalWeb"/>
+        <w:spacing w:before="0" w:beforeAutospacing="0" w:after="0" w:afterAutospacing="0"/>
+        <w:rPr>
+          <w:rFonts w:asciiTheme="minorHAnsi" w:hAnsiTheme="minorHAnsi" w:cstheme="minorHAnsi"/>
+          <w:color w:val="000000"/>
+        </w:rPr>
+      </w:pPr>
+      <w:r>
+        <w:rPr>
+          <w:rFonts w:asciiTheme="minorHAnsi" w:hAnsiTheme="minorHAnsi" w:cstheme="minorHAnsi"/>
+          <w:color w:val="000000"/>
+        </w:rPr>
+        <w:t>Introduction</w:t>
+      </w:r>
+    </w:p>
+    <w:p>
+      <w:pPr>
+        <w:pStyle w:val="NormalWeb"/>
+        <w:spacing w:before="0" w:beforeAutospacing="0" w:after="0" w:afterAutospacing="0"/>
+        <w:rPr>
+          <w:rFonts w:asciiTheme="minorHAnsi" w:hAnsiTheme="minorHAnsi" w:cstheme="minorHAnsi"/>
+          <w:color w:val="000000"/>
+        </w:rPr>
+      </w:pPr>
+    </w:p>
+    <w:p>
+      <w:pPr>
+        <w:pStyle w:val="NormalWeb"/>
+        <w:spacing w:before="0" w:beforeAutospacing="0" w:after="0" w:afterAutospacing="0"/>
+        <w:rPr>
+          <w:rFonts w:asciiTheme="minorHAnsi" w:hAnsiTheme="minorHAnsi" w:cstheme="minorHAnsi"/>
+          <w:color w:val="000000"/>
+        </w:rPr>
+      </w:pPr>
+      <w:r>
+        <w:rPr>
+          <w:rFonts w:asciiTheme="minorHAnsi" w:hAnsiTheme="minorHAnsi" w:cstheme="minorHAnsi"/>
+          <w:color w:val="000000"/>
+        </w:rPr>
+        <w:t>Business Understanding </w:t>
+      </w:r>
+    </w:p>
+    <w:p>
+      <w:pPr>
+        <w:pStyle w:val="NormalWeb"/>
+        <w:spacing w:before="0" w:beforeAutospacing="0" w:after="0" w:afterAutospacing="0"/>
+        <w:rPr>
+          <w:rFonts w:asciiTheme="minorHAnsi" w:hAnsiTheme="minorHAnsi" w:cstheme="minorHAnsi"/>
+          <w:color w:val="000000"/>
+        </w:rPr>
+      </w:pPr>
+    </w:p>
+    <w:p>
+      <w:pPr>
+        <w:pStyle w:val="NormalWeb"/>
+        <w:spacing w:before="0" w:beforeAutospacing="0" w:after="0" w:afterAutospacing="0"/>
+        <w:rPr>
+          <w:rFonts w:asciiTheme="minorHAnsi" w:hAnsiTheme="minorHAnsi" w:cstheme="minorHAnsi"/>
+          <w:color w:val="000000"/>
+        </w:rPr>
+      </w:pPr>
+      <w:r>
+        <w:rPr>
+          <w:rFonts w:asciiTheme="minorHAnsi" w:hAnsiTheme="minorHAnsi" w:cstheme="minorHAnsi"/>
+          <w:color w:val="000000"/>
+        </w:rPr>
+        <w:t>Subject area: Hospitality Management with focus on Revenue Management </w:t>
+      </w:r>
+    </w:p>
+    <w:p>
+      <w:pPr>
+        <w:pStyle w:val="NormalWeb"/>
+        <w:spacing w:before="0" w:beforeAutospacing="0" w:after="0" w:afterAutospacing="0"/>
+        <w:rPr>
+          <w:rFonts w:asciiTheme="minorHAnsi" w:hAnsiTheme="minorHAnsi" w:cstheme="minorHAnsi"/>
+          <w:color w:val="000000"/>
+        </w:rPr>
+      </w:pPr>
+    </w:p>
+    <w:p>
+      <w:pPr>
+        <w:pStyle w:val="NormalWeb"/>
+        <w:spacing w:before="0" w:beforeAutospacing="0" w:after="0" w:afterAutospacing="0"/>
+        <w:rPr>
+          <w:rFonts w:asciiTheme="minorHAnsi" w:hAnsiTheme="minorHAnsi" w:cstheme="minorHAnsi"/>
+          <w:color w:val="000000"/>
+        </w:rPr>
+      </w:pPr>
+    </w:p>
+    <w:p>
+      <w:pPr>
+        <w:pStyle w:val="NormalWeb"/>
+        <w:spacing w:before="0" w:beforeAutospacing="0" w:after="0" w:afterAutospacing="0"/>
+        <w:rPr>
+          <w:rFonts w:asciiTheme="minorHAnsi" w:hAnsiTheme="minorHAnsi" w:cstheme="minorHAnsi"/>
+          <w:color w:val="000000"/>
+        </w:rPr>
+      </w:pPr>
+    </w:p>
+    <w:p>
+      <w:pPr>
+        <w:pStyle w:val="NormalWeb"/>
+        <w:spacing w:before="0" w:beforeAutospacing="0" w:after="0" w:afterAutospacing="0"/>
+        <w:rPr>
+          <w:rFonts w:asciiTheme="minorHAnsi" w:hAnsiTheme="minorHAnsi" w:cstheme="minorHAnsi"/>
+          <w:color w:val="000000"/>
+        </w:rPr>
+      </w:pPr>
+      <w:r>
+        <w:rPr>
+          <w:rFonts w:asciiTheme="minorHAnsi" w:hAnsiTheme="minorHAnsi" w:cstheme="minorHAnsi"/>
+          <w:color w:val="000000"/>
+        </w:rPr>
+        <w:t>Project Plan </w:t>
+      </w:r>
+    </w:p>
+    <w:p>
+      <w:pPr>
+        <w:pStyle w:val="NormalWeb"/>
+        <w:spacing w:before="0" w:beforeAutospacing="0" w:after="0" w:afterAutospacing="0"/>
+        <w:rPr>
+          <w:rFonts w:asciiTheme="minorHAnsi" w:hAnsiTheme="minorHAnsi" w:cstheme="minorHAnsi"/>
+          <w:color w:val="000000"/>
+        </w:rPr>
+      </w:pPr>
+    </w:p>
+    <w:p>
+      <w:pPr>
+        <w:pStyle w:val="NormalWeb"/>
+        <w:spacing w:before="0" w:beforeAutospacing="0" w:after="0" w:afterAutospacing="0"/>
+        <w:rPr>
+          <w:rFonts w:asciiTheme="minorHAnsi" w:hAnsiTheme="minorHAnsi" w:cstheme="minorHAnsi"/>
+          <w:color w:val="000000"/>
+        </w:rPr>
+      </w:pPr>
+    </w:p>
+    <w:p>
+      <w:pPr>
+        <w:pStyle w:val="NormalWeb"/>
+        <w:spacing w:before="0" w:beforeAutospacing="0" w:after="0" w:afterAutospacing="0"/>
+        <w:rPr>
+          <w:rFonts w:asciiTheme="minorHAnsi" w:hAnsiTheme="minorHAnsi" w:cstheme="minorHAnsi"/>
+          <w:color w:val="000000"/>
+        </w:rPr>
+      </w:pPr>
+      <w:r>
+        <w:rPr>
+          <w:rFonts w:asciiTheme="minorHAnsi" w:hAnsiTheme="minorHAnsi" w:cstheme="minorHAnsi"/>
+          <w:color w:val="000000"/>
+        </w:rPr>
+        <w:t>Use of technologies </w:t>
+      </w:r>
+    </w:p>
+    <w:p>
+      <w:pPr>
+        <w:pStyle w:val="NormalWeb"/>
+        <w:spacing w:before="0" w:beforeAutospacing="0" w:after="0" w:afterAutospacing="0"/>
+        <w:rPr>
+          <w:rFonts w:asciiTheme="minorHAnsi" w:hAnsiTheme="minorHAnsi" w:cstheme="minorHAnsi"/>
+          <w:color w:val="000000"/>
+        </w:rPr>
+      </w:pPr>
+    </w:p>
+    <w:p>
+      <w:pPr>
+        <w:pStyle w:val="NormalWeb"/>
+        <w:spacing w:before="0" w:beforeAutospacing="0" w:after="0" w:afterAutospacing="0"/>
+        <w:rPr>
+          <w:rFonts w:asciiTheme="minorHAnsi" w:hAnsiTheme="minorHAnsi" w:cstheme="minorHAnsi"/>
+          <w:color w:val="000000"/>
+        </w:rPr>
+      </w:pPr>
+      <w:r>
+        <w:rPr>
+          <w:rFonts w:asciiTheme="minorHAnsi" w:hAnsiTheme="minorHAnsi" w:cstheme="minorHAnsi"/>
+          <w:color w:val="000000"/>
+        </w:rPr>
+        <w:t>Libraries </w:t>
+      </w:r>
+    </w:p>
+    <w:p>
+      <w:pPr>
+        <w:pStyle w:val="NormalWeb"/>
+        <w:spacing w:before="0" w:beforeAutospacing="0" w:after="0" w:afterAutospacing="0"/>
+        <w:rPr>
+          <w:rFonts w:asciiTheme="minorHAnsi" w:hAnsiTheme="minorHAnsi" w:cstheme="minorHAnsi"/>
+          <w:color w:val="000000"/>
+        </w:rPr>
+      </w:pPr>
+    </w:p>
+    <w:p>
+      <w:pPr>
+        <w:pStyle w:val="NormalWeb"/>
+        <w:spacing w:before="0" w:beforeAutospacing="0" w:after="0" w:afterAutospacing="0"/>
+        <w:rPr>
+          <w:rFonts w:asciiTheme="minorHAnsi" w:hAnsiTheme="minorHAnsi" w:cstheme="minorHAnsi"/>
+          <w:color w:val="000000"/>
+        </w:rPr>
+      </w:pPr>
+      <w:r>
+        <w:rPr>
+          <w:rFonts w:asciiTheme="minorHAnsi" w:hAnsiTheme="minorHAnsi" w:cstheme="minorHAnsi"/>
+          <w:color w:val="000000"/>
+          <w:shd w:val="clear" w:color="auto" w:fill="FFFFFF"/>
+        </w:rPr>
+        <w:t>We have downloaded all the libraries, panda for data manipulation and analysis library, matplotlib.pyplot and seaborn for data visualisation, numpy for numerical computing, sklearn libraries for future scaling for ML models, PCA, encoding, training and testing sets, linear regression model for predictive modelling. Libraries are now imported and have been assigned the abbreviated formats. The abbreviated format makes recalling and using these libraries more efficient. Lastly, we have uploaded a csv file that we renamed as a hotel.df for easy reference.</w:t>
+      </w:r>
+    </w:p>
+    <w:p>
+      <w:pPr>
+        <w:pStyle w:val="NormalWeb"/>
+        <w:spacing w:before="0" w:beforeAutospacing="0" w:after="0" w:afterAutospacing="0"/>
+        <w:rPr>
+          <w:rFonts w:asciiTheme="minorHAnsi" w:hAnsiTheme="minorHAnsi" w:cstheme="minorHAnsi"/>
+          <w:color w:val="000000"/>
+        </w:rPr>
+      </w:pPr>
+    </w:p>
+    <w:p>
+      <w:pPr>
+        <w:pStyle w:val="NormalWeb"/>
+        <w:spacing w:before="0" w:beforeAutospacing="0" w:after="0" w:afterAutospacing="0"/>
+        <w:rPr>
+          <w:rFonts w:asciiTheme="minorHAnsi" w:hAnsiTheme="minorHAnsi" w:cstheme="minorHAnsi"/>
+          <w:color w:val="000000"/>
+        </w:rPr>
+      </w:pPr>
+      <w:r>
+        <w:rPr>
+          <w:rFonts w:asciiTheme="minorHAnsi" w:hAnsiTheme="minorHAnsi" w:cstheme="minorHAnsi"/>
+          <w:color w:val="000000"/>
+        </w:rPr>
+        <w:t>Dataset </w:t>
+      </w:r>
+    </w:p>
+    <w:p>
+      <w:pPr>
+        <w:pStyle w:val="NormalWeb"/>
+        <w:spacing w:before="0" w:beforeAutospacing="0" w:after="0" w:afterAutospacing="0"/>
+        <w:rPr>
+          <w:rFonts w:asciiTheme="minorHAnsi" w:hAnsiTheme="minorHAnsi" w:cstheme="minorHAnsi"/>
+          <w:color w:val="000000"/>
+        </w:rPr>
+      </w:pPr>
+    </w:p>
+    <w:p>
+      <w:pPr>
+        <w:pStyle w:val="NormalWeb"/>
+        <w:spacing w:before="0" w:beforeAutospacing="0" w:after="0" w:afterAutospacing="0"/>
+        <w:rPr>
+          <w:rFonts w:asciiTheme="minorHAnsi" w:hAnsiTheme="minorHAnsi" w:cstheme="minorHAnsi"/>
+          <w:color w:val="000000"/>
+        </w:rPr>
+      </w:pPr>
+      <w:r>
+        <w:rPr>
+          <w:rFonts w:asciiTheme="minorHAnsi" w:hAnsiTheme="minorHAnsi" w:cstheme="minorHAnsi"/>
+          <w:color w:val="000000"/>
+        </w:rPr>
+        <w:t>Data was acquired from Property Management Systems SQL databases </w:t>
+      </w:r>
+    </w:p>
+    <w:p>
+      <w:pPr>
+        <w:pStyle w:val="NormalWeb"/>
+        <w:spacing w:before="0" w:beforeAutospacing="0" w:after="0" w:afterAutospacing="0"/>
+        <w:rPr>
+          <w:rFonts w:asciiTheme="minorHAnsi" w:hAnsiTheme="minorHAnsi" w:cstheme="minorHAnsi"/>
+          <w:color w:val="000000"/>
+        </w:rPr>
+      </w:pPr>
+    </w:p>
+    <w:p>
+      <w:pPr>
+        <w:pStyle w:val="NormalWeb"/>
+        <w:spacing w:before="0" w:beforeAutospacing="0" w:after="0" w:afterAutospacing="0"/>
+        <w:rPr>
+          <w:rFonts w:asciiTheme="minorHAnsi" w:hAnsiTheme="minorHAnsi" w:cstheme="minorHAnsi"/>
+          <w:color w:val="000000"/>
+        </w:rPr>
+      </w:pPr>
+      <w:r>
+        <w:rPr>
+          <w:rFonts w:asciiTheme="minorHAnsi" w:hAnsiTheme="minorHAnsi" w:cstheme="minorHAnsi"/>
+          <w:color w:val="000000"/>
+        </w:rPr>
+        <w:t>We’re looking at the difference properties in Portugal, one being hotel is located in the city of Lisbon and the second property is a holiday resort in the region of Algarve. </w:t>
+      </w:r>
+    </w:p>
+    <w:p>
+      <w:pPr>
+        <w:pStyle w:val="NormalWeb"/>
+        <w:spacing w:before="0" w:beforeAutospacing="0" w:after="0" w:afterAutospacing="0"/>
+        <w:rPr>
+          <w:rFonts w:asciiTheme="minorHAnsi" w:hAnsiTheme="minorHAnsi" w:cstheme="minorHAnsi"/>
+          <w:color w:val="000000"/>
+        </w:rPr>
+      </w:pPr>
+    </w:p>
+    <w:p>
+      <w:pPr>
+        <w:pStyle w:val="NormalWeb"/>
+        <w:spacing w:before="0" w:beforeAutospacing="0" w:after="0" w:afterAutospacing="0"/>
+        <w:rPr>
+          <w:rFonts w:asciiTheme="minorHAnsi" w:hAnsiTheme="minorHAnsi" w:cstheme="minorHAnsi"/>
+          <w:color w:val="000000"/>
+        </w:rPr>
+      </w:pPr>
+    </w:p>
+    <w:p>
+      <w:pPr>
+        <w:pStyle w:val="NormalWeb"/>
+        <w:spacing w:before="0" w:beforeAutospacing="0" w:after="0" w:afterAutospacing="0"/>
+        <w:rPr>
+          <w:rFonts w:asciiTheme="minorHAnsi" w:hAnsiTheme="minorHAnsi" w:cstheme="minorHAnsi"/>
+          <w:color w:val="000000"/>
+        </w:rPr>
+      </w:pPr>
+      <w:r>
+        <w:rPr>
+          <w:rFonts w:asciiTheme="minorHAnsi" w:hAnsiTheme="minorHAnsi" w:cstheme="minorHAnsi"/>
+          <w:color w:val="000000"/>
+        </w:rPr>
+        <w:t>ML</w:t>
+      </w:r>
+    </w:p>
+    <w:p>
+      <w:pPr>
+        <w:pStyle w:val="NormalWeb"/>
+        <w:spacing w:before="0" w:beforeAutospacing="0" w:after="0" w:afterAutospacing="0"/>
+        <w:rPr>
+          <w:rFonts w:asciiTheme="minorHAnsi" w:hAnsiTheme="minorHAnsi" w:cstheme="minorHAnsi"/>
+          <w:color w:val="000000"/>
+        </w:rPr>
+      </w:pPr>
+    </w:p>
+    <w:p>
+      <w:pPr>
+        <w:pStyle w:val="NormalWeb"/>
+        <w:spacing w:before="0" w:beforeAutospacing="0" w:after="0" w:afterAutospacing="0"/>
+        <w:rPr>
+          <w:rFonts w:asciiTheme="minorHAnsi" w:hAnsiTheme="minorHAnsi" w:cstheme="minorHAnsi"/>
+          <w:color w:val="000000"/>
+        </w:rPr>
+      </w:pPr>
+      <w:r>
+        <w:rPr>
+          <w:rFonts w:asciiTheme="minorHAnsi" w:hAnsiTheme="minorHAnsi" w:cstheme="minorHAnsi"/>
+          <w:color w:val="000000"/>
+        </w:rPr>
+        <w:t>Data Prep</w:t>
+      </w:r>
+    </w:p>
+    <w:p>
+      <w:pPr>
+        <w:pStyle w:val="NormalWeb"/>
+        <w:spacing w:before="0" w:beforeAutospacing="0" w:after="0" w:afterAutospacing="0"/>
+        <w:rPr>
+          <w:rFonts w:asciiTheme="minorHAnsi" w:hAnsiTheme="minorHAnsi" w:cstheme="minorHAnsi"/>
+          <w:color w:val="000000"/>
+        </w:rPr>
+      </w:pPr>
+    </w:p>
+    <w:p>
+      <w:pPr>
+        <w:pStyle w:val="NormalWeb"/>
+        <w:spacing w:before="0" w:beforeAutospacing="0" w:after="0" w:afterAutospacing="0"/>
+        <w:rPr>
+          <w:rFonts w:asciiTheme="minorHAnsi" w:hAnsiTheme="minorHAnsi" w:cstheme="minorHAnsi"/>
+          <w:color w:val="000000"/>
+        </w:rPr>
+      </w:pPr>
+      <w:r>
+        <w:rPr>
+          <w:rFonts w:asciiTheme="minorHAnsi" w:hAnsiTheme="minorHAnsi" w:cstheme="minorHAnsi"/>
+          <w:color w:val="000000"/>
+        </w:rPr>
+        <w:t>Data Vis</w:t>
+      </w:r>
+    </w:p>
+    <w:p>
+      <w:pPr>
+        <w:pStyle w:val="NormalWeb"/>
+        <w:spacing w:before="0" w:beforeAutospacing="0" w:after="0" w:afterAutospacing="0"/>
+        <w:rPr>
+          <w:rFonts w:asciiTheme="minorHAnsi" w:hAnsiTheme="minorHAnsi" w:cstheme="minorHAnsi"/>
+          <w:color w:val="000000"/>
+        </w:rPr>
+      </w:pPr>
+    </w:p>
+    <w:p>
+      <w:pPr>
+        <w:pStyle w:val="NormalWeb"/>
+        <w:spacing w:before="0" w:beforeAutospacing="0" w:after="0" w:afterAutospacing="0"/>
+        <w:rPr>
+          <w:rFonts w:asciiTheme="minorHAnsi" w:hAnsiTheme="minorHAnsi" w:cstheme="minorHAnsi"/>
+          <w:color w:val="000000"/>
+        </w:rPr>
+      </w:pPr>
+      <w:r>
+        <w:rPr>
+          <w:rFonts w:asciiTheme="minorHAnsi" w:hAnsiTheme="minorHAnsi" w:cstheme="minorHAnsi"/>
+          <w:color w:val="000000"/>
+        </w:rPr>
+        <w:t>Models </w:t>
+      </w:r>
+    </w:p>
+    <w:p>
+      <w:pPr>
+        <w:pStyle w:val="NormalWeb"/>
+        <w:spacing w:before="0" w:beforeAutospacing="0" w:after="0" w:afterAutospacing="0"/>
+        <w:rPr>
+          <w:rFonts w:asciiTheme="minorHAnsi" w:hAnsiTheme="minorHAnsi" w:cstheme="minorHAnsi"/>
+          <w:color w:val="000000"/>
+        </w:rPr>
+      </w:pPr>
+    </w:p>
+    <w:p>
+      <w:pPr>
+        <w:pStyle w:val="NormalWeb"/>
+        <w:spacing w:before="0" w:beforeAutospacing="0" w:after="0" w:afterAutospacing="0"/>
+        <w:rPr>
+          <w:rFonts w:asciiTheme="minorHAnsi" w:hAnsiTheme="minorHAnsi" w:cstheme="minorHAnsi"/>
+          <w:color w:val="000000"/>
+        </w:rPr>
+      </w:pPr>
+      <w:r>
+        <w:rPr>
+          <w:rFonts w:asciiTheme="minorHAnsi" w:hAnsiTheme="minorHAnsi" w:cstheme="minorHAnsi"/>
+          <w:color w:val="000000"/>
+        </w:rPr>
+        <w:t>Challenges </w:t>
+      </w:r>
+    </w:p>
+    <w:p>
+      <w:pPr>
+        <w:pStyle w:val="NormalWeb"/>
+        <w:spacing w:before="0" w:beforeAutospacing="0" w:after="0" w:afterAutospacing="0"/>
+        <w:rPr>
+          <w:rFonts w:asciiTheme="minorHAnsi" w:hAnsiTheme="minorHAnsi" w:cstheme="minorHAnsi"/>
+          <w:color w:val="000000"/>
+        </w:rPr>
+      </w:pPr>
+    </w:p>
+    <w:p>
+      <w:pPr>
+        <w:pStyle w:val="NormalWeb"/>
+        <w:spacing w:before="0" w:beforeAutospacing="0" w:after="0" w:afterAutospacing="0"/>
+        <w:rPr>
+          <w:rFonts w:asciiTheme="minorHAnsi" w:hAnsiTheme="minorHAnsi" w:cstheme="minorHAnsi"/>
+          <w:color w:val="000000"/>
+        </w:rPr>
+      </w:pPr>
+      <w:r>
+        <w:rPr>
+          <w:rFonts w:asciiTheme="minorHAnsi" w:hAnsiTheme="minorHAnsi" w:cstheme="minorHAnsi"/>
+          <w:color w:val="000000"/>
+        </w:rPr>
+        <w:t>Analysis of Results </w:t>
+      </w:r>
+    </w:p>
+    <w:p>
+      <w:pPr>
+        <w:pStyle w:val="NormalWeb"/>
+        <w:spacing w:before="0" w:beforeAutospacing="0" w:after="0" w:afterAutospacing="0"/>
+        <w:rPr>
+          <w:rFonts w:asciiTheme="minorHAnsi" w:hAnsiTheme="minorHAnsi" w:cstheme="minorHAnsi"/>
+          <w:color w:val="000000"/>
+        </w:rPr>
+      </w:pPr>
+    </w:p>
+    <w:p>
+      <w:pPr>
+        <w:pStyle w:val="NormalWeb"/>
+        <w:spacing w:before="0" w:beforeAutospacing="0" w:after="0" w:afterAutospacing="0"/>
+        <w:rPr>
+          <w:rFonts w:asciiTheme="minorHAnsi" w:hAnsiTheme="minorHAnsi" w:cstheme="minorHAnsi"/>
+          <w:color w:val="000000"/>
+        </w:rPr>
+      </w:pPr>
+      <w:r>
+        <w:rPr>
+          <w:rFonts w:asciiTheme="minorHAnsi" w:hAnsiTheme="minorHAnsi" w:cstheme="minorHAnsi"/>
+          <w:color w:val="000000"/>
+        </w:rPr>
+        <w:t>Conclusion</w:t>
+      </w:r>
+    </w:p>
+    <w:p>
+      <w:pPr>
+        <w:pStyle w:val="NormalWeb"/>
+        <w:spacing w:before="0" w:beforeAutospacing="0" w:after="0" w:afterAutospacing="0"/>
+        <w:rPr>
+          <w:rFonts w:asciiTheme="minorHAnsi" w:hAnsiTheme="minorHAnsi" w:cstheme="minorHAnsi"/>
+          <w:color w:val="000000"/>
+        </w:rPr>
+      </w:pPr>
+    </w:p>
+    <w:p>
+      <w:pPr>
+        <w:pStyle w:val="NormalWeb"/>
+        <w:spacing w:before="0" w:beforeAutospacing="0" w:after="0" w:afterAutospacing="0"/>
+        <w:rPr>
+          <w:rFonts w:asciiTheme="minorHAnsi" w:hAnsiTheme="minorHAnsi" w:cstheme="minorHAnsi"/>
+          <w:color w:val="000000"/>
+        </w:rPr>
+      </w:pPr>
+      <w:r>
+        <w:rPr>
+          <w:rFonts w:asciiTheme="minorHAnsi" w:hAnsiTheme="minorHAnsi" w:cstheme="minorHAnsi"/>
+          <w:color w:val="000000"/>
+        </w:rPr>
+        <w:t>References </w:t>
+      </w:r>
+    </w:p>
+    <w:p>
+      <w:pPr>
+        <w:pStyle w:val="NormalWeb"/>
+        <w:spacing w:before="0" w:beforeAutospacing="0" w:after="0" w:afterAutospacing="0"/>
+        <w:rPr>
+          <w:rFonts w:asciiTheme="minorHAnsi" w:hAnsiTheme="minorHAnsi" w:cstheme="minorHAnsi"/>
+          <w:color w:val="000000"/>
+        </w:rPr>
+      </w:pPr>
+    </w:p>
+    <w:p>
+      <w:pPr>
+        <w:pStyle w:val="NormalWeb"/>
+        <w:spacing w:before="0" w:beforeAutospacing="0" w:after="0" w:afterAutospacing="0"/>
+        <w:rPr>
+          <w:rFonts w:asciiTheme="minorHAnsi" w:hAnsiTheme="minorHAnsi" w:cstheme="minorHAnsi"/>
+          <w:color w:val="000000"/>
+        </w:rPr>
+      </w:pPr>
+      <w:hyperlink r:id="rId6" w:tgtFrame="_blank" w:history="1">
+        <w:r>
+          <w:rPr>
+            <w:rStyle w:val="Hyperlink"/>
+            <w:rFonts w:asciiTheme="minorHAnsi" w:hAnsiTheme="minorHAnsi" w:cstheme="minorHAnsi"/>
+            <w:color w:val="1155CC"/>
+          </w:rPr>
+          <w:t>https://www.sciencedirect.com/science/article/pii/S2352340918315191</w:t>
+        </w:r>
+      </w:hyperlink>
+      <w:r>
+        <w:rPr>
+          <w:rFonts w:asciiTheme="minorHAnsi" w:hAnsiTheme="minorHAnsi" w:cstheme="minorHAnsi"/>
+          <w:color w:val="000000"/>
+        </w:rPr>
+        <w:t> </w:t>
+      </w:r>
+    </w:p>
+    <w:p>
+      <w:pPr>
+        <w:pStyle w:val="NormalWeb"/>
+        <w:spacing w:before="0" w:beforeAutospacing="0" w:after="0" w:afterAutospacing="0"/>
+        <w:rPr>
+          <w:rFonts w:asciiTheme="minorHAnsi" w:hAnsiTheme="minorHAnsi" w:cstheme="minorHAnsi"/>
+          <w:color w:val="000000"/>
+        </w:rPr>
+      </w:pPr>
+    </w:p>
+    <w:p>
+      <w:pPr>
+        <w:pStyle w:val="NormalWeb"/>
+        <w:spacing w:before="0" w:beforeAutospacing="0" w:after="0" w:afterAutospacing="0"/>
+        <w:rPr>
+          <w:rFonts w:asciiTheme="minorHAnsi" w:hAnsiTheme="minorHAnsi" w:cstheme="minorHAnsi"/>
+          <w:color w:val="000000"/>
+        </w:rPr>
+      </w:pPr>
+    </w:p>
+    <w:p>
+      <w:pPr>
+        <w:pStyle w:val="NormalWeb"/>
+        <w:spacing w:before="0" w:beforeAutospacing="0" w:after="0" w:afterAutospacing="0"/>
+        <w:rPr>
+          <w:rFonts w:asciiTheme="minorHAnsi" w:hAnsiTheme="minorHAnsi" w:cstheme="minorHAnsi"/>
+          <w:color w:val="000000"/>
+        </w:rPr>
+      </w:pPr>
+      <w:hyperlink r:id="rId7" w:tgtFrame="_blank" w:history="1">
+        <w:r>
+          <w:rPr>
+            <w:rStyle w:val="Hyperlink"/>
+            <w:rFonts w:asciiTheme="minorHAnsi" w:hAnsiTheme="minorHAnsi" w:cstheme="minorHAnsi"/>
+            <w:color w:val="1155CC"/>
+          </w:rPr>
+          <w:t>https://towardsdatascience.com/how-to-clean-your-data-in-python-8f178638b98d</w:t>
+        </w:r>
+      </w:hyperlink>
+    </w:p>
+    <w:p>
+      <w:pPr>
+        <w:rPr>
+          <w:rFonts w:cstheme="minorHAnsi"/>
+          <w:sz w:val="24"/>
+          <w:szCs w:val="24"/>
+        </w:rPr>
+      </w:pPr>
+    </w:p>
+    <w:p>
+      <w:pPr>
+        <w:pStyle w:val="NormalWeb"/>
+        <w:spacing w:before="0" w:beforeAutospacing="0" w:after="0" w:afterAutospacing="0"/>
+        <w:rPr>
+          <w:rFonts w:asciiTheme="minorHAnsi" w:hAnsiTheme="minorHAnsi" w:cstheme="minorHAnsi"/>
+          <w:color w:val="000000"/>
+        </w:rPr>
+      </w:pPr>
+      <w:hyperlink r:id="rId8" w:history="1">
+        <w:r>
+          <w:rPr>
+            <w:rStyle w:val="Hyperlink"/>
+            <w:rFonts w:asciiTheme="minorHAnsi" w:hAnsiTheme="minorHAnsi" w:cstheme="minorHAnsi"/>
+          </w:rPr>
+          <w:t>https://www.geeksforgeeks.org/</w:t>
+        </w:r>
+      </w:hyperlink>
+    </w:p>
+    <w:p>
+      <w:pPr>
+        <w:pStyle w:val="NormalWeb"/>
+        <w:spacing w:before="0" w:beforeAutospacing="0" w:after="0" w:afterAutospacing="0"/>
+        <w:rPr>
+          <w:rFonts w:asciiTheme="minorHAnsi" w:hAnsiTheme="minorHAnsi" w:cstheme="minorHAnsi"/>
+          <w:color w:val="000000"/>
+        </w:rPr>
+      </w:pPr>
+    </w:p>
+    <w:p>
+      <w:pPr>
+        <w:pStyle w:val="NormalWeb"/>
+        <w:spacing w:before="0" w:beforeAutospacing="0" w:after="0" w:afterAutospacing="0"/>
+        <w:rPr>
+          <w:rFonts w:asciiTheme="minorHAnsi" w:hAnsiTheme="minorHAnsi" w:cstheme="minorHAnsi"/>
+          <w:color w:val="000000"/>
+        </w:rPr>
+      </w:pPr>
+    </w:p>
+    <w:p>
+      <w:pPr>
+        <w:pStyle w:val="NormalWeb"/>
+        <w:spacing w:before="0" w:beforeAutospacing="0" w:after="0" w:afterAutospacing="0"/>
+        <w:rPr>
+          <w:rFonts w:asciiTheme="minorHAnsi" w:hAnsiTheme="minorHAnsi" w:cstheme="minorHAnsi"/>
+          <w:color w:val="000000"/>
+        </w:rPr>
+      </w:pPr>
+    </w:p>
+    <w:p>
+      <w:pPr>
+        <w:pStyle w:val="NormalWeb"/>
+        <w:spacing w:before="0" w:beforeAutospacing="0" w:after="0" w:afterAutospacing="0"/>
+        <w:rPr>
+          <w:rFonts w:asciiTheme="minorHAnsi" w:hAnsiTheme="minorHAnsi" w:cstheme="minorHAnsi"/>
+          <w:color w:val="000000"/>
+        </w:rPr>
+      </w:pPr>
+      <w:r>
+        <w:rPr>
+          <w:rFonts w:asciiTheme="minorHAnsi" w:hAnsiTheme="minorHAnsi" w:cstheme="minorHAnsi"/>
+          <w:color w:val="000000"/>
+        </w:rPr>
+        <w:t xml:space="preserve">This data article describes two datasets with hotel demand data. One of the hotels (H1) is a resort hotel and the other is a city hotel (H2). Both datasets share the same structure, with 31 variables describing the 40,060 observations of H1 and 79,330 observations of H2. Each observation represents a hotel booking. Both datasets comprehend bookings due to arrive between the 1st of July of 2015 and the 31st of August 2017, including bookings that effectively arrived and bookings that were </w:t>
+      </w:r>
+      <w:proofErr w:type="spellStart"/>
+      <w:r>
+        <w:rPr>
+          <w:rFonts w:asciiTheme="minorHAnsi" w:hAnsiTheme="minorHAnsi" w:cstheme="minorHAnsi"/>
+          <w:color w:val="000000"/>
+        </w:rPr>
+        <w:t>canceled</w:t>
+      </w:r>
+      <w:proofErr w:type="spellEnd"/>
+      <w:r>
+        <w:rPr>
+          <w:rFonts w:asciiTheme="minorHAnsi" w:hAnsiTheme="minorHAnsi" w:cstheme="minorHAnsi"/>
+          <w:color w:val="000000"/>
+        </w:rPr>
+        <w:t>. Since this is hotel real data, all data elements pertaining hotel or costumer identification were deleted. Due to the scarcity of real business data for scientific and educational purposes, these datasets can have an important role for research and education in revenue management, machine learning, or data mining, as well as in other fields.</w:t>
+      </w:r>
+    </w:p>
+    <w:p>
+      <w:pPr>
+        <w:rPr>
+          <w:rFonts w:cstheme="minorHAnsi"/>
+          <w:sz w:val="24"/>
+          <w:szCs w:val="24"/>
+        </w:rPr>
+      </w:pPr>
+    </w:p>
+    <w:p>
+      <w:pPr>
+        <w:rPr>
+          <w:rFonts w:cstheme="minorHAnsi"/>
+          <w:sz w:val="24"/>
+          <w:szCs w:val="24"/>
+        </w:rPr>
+      </w:pPr>
+    </w:p>
+    <w:p>
+      <w:pPr>
+        <w:rPr>
+          <w:rFonts w:cstheme="minorHAnsi"/>
+          <w:sz w:val="24"/>
+          <w:szCs w:val="24"/>
+        </w:rPr>
+      </w:pPr>
+    </w:p>
     <w:p>
       <w:pPr>
         <w:pStyle w:val="ListParagraph"/>
@@ -933,8 +1819,18 @@
           <w:numId w:val="1"/>
         </w:numPr>
         <w:spacing w:after="0"/>
-      </w:pPr>
-      <w:r>
+        <w:rPr>
+          <w:rFonts w:cstheme="minorHAnsi"/>
+          <w:sz w:val="24"/>
+          <w:szCs w:val="24"/>
+        </w:rPr>
+      </w:pPr>
+      <w:r>
+        <w:rPr>
+          <w:rFonts w:cstheme="minorHAnsi"/>
+          <w:sz w:val="24"/>
+          <w:szCs w:val="24"/>
+        </w:rPr>
         <w:t xml:space="preserve">project management methodology to develop and execute a capstone project. </w:t>
       </w:r>
     </w:p>
@@ -946,8 +1842,18 @@
           <w:numId w:val="1"/>
         </w:numPr>
         <w:spacing w:after="0"/>
-      </w:pPr>
-      <w:r>
+        <w:rPr>
+          <w:rFonts w:cstheme="minorHAnsi"/>
+          <w:sz w:val="24"/>
+          <w:szCs w:val="24"/>
+        </w:rPr>
+      </w:pPr>
+      <w:r>
+        <w:rPr>
+          <w:rFonts w:cstheme="minorHAnsi"/>
+          <w:sz w:val="24"/>
+          <w:szCs w:val="24"/>
+        </w:rPr>
         <w:t>You will select a dataset</w:t>
       </w:r>
     </w:p>
@@ -959,8 +1865,18 @@
           <w:numId w:val="1"/>
         </w:numPr>
         <w:spacing w:after="0"/>
-      </w:pPr>
-      <w:r>
+        <w:rPr>
+          <w:rFonts w:cstheme="minorHAnsi"/>
+          <w:sz w:val="24"/>
+          <w:szCs w:val="24"/>
+        </w:rPr>
+      </w:pPr>
+      <w:r>
+        <w:rPr>
+          <w:rFonts w:cstheme="minorHAnsi"/>
+          <w:sz w:val="24"/>
+          <w:szCs w:val="24"/>
+        </w:rPr>
         <w:t>conduct exploratory data analysis</w:t>
       </w:r>
     </w:p>
@@ -972,8 +1888,18 @@
           <w:numId w:val="1"/>
         </w:numPr>
         <w:spacing w:after="0"/>
-      </w:pPr>
-      <w:r>
+        <w:rPr>
+          <w:rFonts w:cstheme="minorHAnsi"/>
+          <w:sz w:val="24"/>
+          <w:szCs w:val="24"/>
+        </w:rPr>
+      </w:pPr>
+      <w:r>
+        <w:rPr>
+          <w:rFonts w:cstheme="minorHAnsi"/>
+          <w:sz w:val="24"/>
+          <w:szCs w:val="24"/>
+        </w:rPr>
         <w:t xml:space="preserve"> pre-process the data</w:t>
       </w:r>
     </w:p>
@@ -985,8 +1911,18 @@
           <w:numId w:val="1"/>
         </w:numPr>
         <w:spacing w:after="0"/>
-      </w:pPr>
-      <w:r>
+        <w:rPr>
+          <w:rFonts w:cstheme="minorHAnsi"/>
+          <w:sz w:val="24"/>
+          <w:szCs w:val="24"/>
+        </w:rPr>
+      </w:pPr>
+      <w:r>
+        <w:rPr>
+          <w:rFonts w:cstheme="minorHAnsi"/>
+          <w:sz w:val="24"/>
+          <w:szCs w:val="24"/>
+        </w:rPr>
         <w:t xml:space="preserve"> implement at least one machine learning algorithm,</w:t>
       </w:r>
     </w:p>
@@ -998,8 +1934,18 @@
           <w:numId w:val="1"/>
         </w:numPr>
         <w:spacing w:after="0"/>
-      </w:pPr>
-      <w:r>
+        <w:rPr>
+          <w:rFonts w:cstheme="minorHAnsi"/>
+          <w:sz w:val="24"/>
+          <w:szCs w:val="24"/>
+        </w:rPr>
+      </w:pPr>
+      <w:r>
+        <w:rPr>
+          <w:rFonts w:cstheme="minorHAnsi"/>
+          <w:sz w:val="24"/>
+          <w:szCs w:val="24"/>
+        </w:rPr>
         <w:t>and present your findings effectively through a comprehensive report</w:t>
       </w:r>
     </w:p>
@@ -1007,14 +1953,29 @@
       <w:pPr>
         <w:pStyle w:val="ListParagraph"/>
         <w:spacing w:after="0"/>
+        <w:rPr>
+          <w:rFonts w:cstheme="minorHAnsi"/>
+          <w:sz w:val="24"/>
+          <w:szCs w:val="24"/>
+        </w:rPr>
       </w:pPr>
     </w:p>
     <w:p>
       <w:pPr>
         <w:pStyle w:val="ListParagraph"/>
         <w:spacing w:after="0"/>
-      </w:pPr>
-      <w:r>
+        <w:rPr>
+          <w:rFonts w:cstheme="minorHAnsi"/>
+          <w:sz w:val="24"/>
+          <w:szCs w:val="24"/>
+        </w:rPr>
+      </w:pPr>
+      <w:r>
+        <w:rPr>
+          <w:rFonts w:cstheme="minorHAnsi"/>
+          <w:sz w:val="24"/>
+          <w:szCs w:val="24"/>
+        </w:rPr>
         <w:t>******************</w:t>
       </w:r>
     </w:p>
@@ -1022,148 +1983,371 @@
       <w:pPr>
         <w:pStyle w:val="ListParagraph"/>
         <w:spacing w:after="0"/>
+        <w:rPr>
+          <w:rFonts w:cstheme="minorHAnsi"/>
+          <w:sz w:val="24"/>
+          <w:szCs w:val="24"/>
+        </w:rPr>
       </w:pPr>
     </w:p>
     <w:p>
       <w:pPr>
         <w:pStyle w:val="ListParagraph"/>
         <w:spacing w:after="0"/>
-      </w:pPr>
-      <w:r>
-        <w:t xml:space="preserve">the project plan, </w:t>
-      </w:r>
+        <w:rPr>
+          <w:rFonts w:cstheme="minorHAnsi"/>
+          <w:sz w:val="24"/>
+          <w:szCs w:val="24"/>
+        </w:rPr>
+      </w:pPr>
     </w:p>
     <w:p>
       <w:pPr>
         <w:pStyle w:val="ListParagraph"/>
         <w:spacing w:after="0"/>
-      </w:pPr>
-      <w:r>
-        <w:t xml:space="preserve">business understanding, </w:t>
-      </w:r>
+        <w:rPr>
+          <w:rFonts w:cstheme="minorHAnsi"/>
+          <w:sz w:val="24"/>
+          <w:szCs w:val="24"/>
+        </w:rPr>
+      </w:pPr>
     </w:p>
     <w:p>
       <w:pPr>
         <w:pStyle w:val="ListParagraph"/>
         <w:spacing w:after="0"/>
-      </w:pPr>
-      <w:r>
-        <w:t xml:space="preserve">data understanding, </w:t>
-      </w:r>
+        <w:rPr>
+          <w:rFonts w:cstheme="minorHAnsi"/>
+          <w:sz w:val="24"/>
+          <w:szCs w:val="24"/>
+        </w:rPr>
+      </w:pPr>
     </w:p>
     <w:p>
       <w:pPr>
         <w:pStyle w:val="ListParagraph"/>
         <w:spacing w:after="0"/>
-      </w:pPr>
-      <w:r>
-        <w:t xml:space="preserve">data preparation, </w:t>
-      </w:r>
+        <w:rPr>
+          <w:rFonts w:cstheme="minorHAnsi"/>
+          <w:sz w:val="24"/>
+          <w:szCs w:val="24"/>
+        </w:rPr>
+      </w:pPr>
     </w:p>
     <w:p>
       <w:pPr>
         <w:pStyle w:val="ListParagraph"/>
         <w:spacing w:after="0"/>
-      </w:pPr>
-      <w:r>
-        <w:t xml:space="preserve">machine learning implementation, </w:t>
+        <w:rPr>
+          <w:rFonts w:cstheme="minorHAnsi"/>
+          <w:sz w:val="24"/>
+          <w:szCs w:val="24"/>
+        </w:rPr>
+      </w:pPr>
+      <w:r>
+        <w:rPr>
+          <w:rFonts w:cstheme="minorHAnsi"/>
+          <w:sz w:val="24"/>
+          <w:szCs w:val="24"/>
+        </w:rPr>
+        <w:t xml:space="preserve">the project plan, </w:t>
       </w:r>
     </w:p>
     <w:p>
       <w:pPr>
         <w:pStyle w:val="ListParagraph"/>
         <w:spacing w:after="0"/>
-      </w:pPr>
-      <w:r>
-        <w:t xml:space="preserve">and an artefact of code. </w:t>
+        <w:rPr>
+          <w:rFonts w:cstheme="minorHAnsi"/>
+          <w:sz w:val="24"/>
+          <w:szCs w:val="24"/>
+        </w:rPr>
+      </w:pPr>
+      <w:r>
+        <w:rPr>
+          <w:rFonts w:cstheme="minorHAnsi"/>
+          <w:sz w:val="24"/>
+          <w:szCs w:val="24"/>
+        </w:rPr>
+        <w:t xml:space="preserve">business understanding, </w:t>
       </w:r>
     </w:p>
     <w:p>
       <w:pPr>
         <w:pStyle w:val="ListParagraph"/>
         <w:spacing w:after="0"/>
-      </w:pPr>
-      <w:r>
-        <w:t>summary of the findings,</w:t>
+        <w:rPr>
+          <w:rFonts w:cstheme="minorHAnsi"/>
+          <w:sz w:val="24"/>
+          <w:szCs w:val="24"/>
+        </w:rPr>
+      </w:pPr>
+      <w:r>
+        <w:rPr>
+          <w:rFonts w:cstheme="minorHAnsi"/>
+          <w:sz w:val="24"/>
+          <w:szCs w:val="24"/>
+        </w:rPr>
+        <w:t xml:space="preserve">data understanding, </w:t>
       </w:r>
     </w:p>
     <w:p>
       <w:pPr>
         <w:pStyle w:val="ListParagraph"/>
         <w:spacing w:after="0"/>
-      </w:pPr>
-      <w:r>
-        <w:t>conclusions</w:t>
+        <w:rPr>
+          <w:rFonts w:cstheme="minorHAnsi"/>
+          <w:sz w:val="24"/>
+          <w:szCs w:val="24"/>
+        </w:rPr>
+      </w:pPr>
+      <w:r>
+        <w:rPr>
+          <w:rFonts w:cstheme="minorHAnsi"/>
+          <w:sz w:val="24"/>
+          <w:szCs w:val="24"/>
+        </w:rPr>
+        <w:t xml:space="preserve">data preparation, </w:t>
       </w:r>
     </w:p>
     <w:p>
       <w:pPr>
         <w:pStyle w:val="ListParagraph"/>
         <w:spacing w:after="0"/>
-      </w:pPr>
-      <w:r>
-        <w:t xml:space="preserve">any future recommendations. </w:t>
+        <w:rPr>
+          <w:rFonts w:cstheme="minorHAnsi"/>
+          <w:sz w:val="24"/>
+          <w:szCs w:val="24"/>
+        </w:rPr>
+      </w:pPr>
+      <w:r>
+        <w:rPr>
+          <w:rFonts w:cstheme="minorHAnsi"/>
+          <w:sz w:val="24"/>
+          <w:szCs w:val="24"/>
+        </w:rPr>
+        <w:t xml:space="preserve">machine learning implementation, </w:t>
       </w:r>
     </w:p>
     <w:p>
       <w:pPr>
         <w:pStyle w:val="ListParagraph"/>
         <w:spacing w:after="0"/>
-      </w:pPr>
+        <w:rPr>
+          <w:rFonts w:cstheme="minorHAnsi"/>
+          <w:sz w:val="24"/>
+          <w:szCs w:val="24"/>
+        </w:rPr>
+      </w:pPr>
+      <w:r>
+        <w:rPr>
+          <w:rFonts w:cstheme="minorHAnsi"/>
+          <w:sz w:val="24"/>
+          <w:szCs w:val="24"/>
+        </w:rPr>
+        <w:t xml:space="preserve">and an artefact of code. </w:t>
+      </w:r>
     </w:p>
     <w:p>
       <w:pPr>
         <w:pStyle w:val="ListParagraph"/>
         <w:spacing w:after="0"/>
         <w:rPr>
+          <w:rFonts w:cstheme="minorHAnsi"/>
+          <w:sz w:val="24"/>
+          <w:szCs w:val="24"/>
+        </w:rPr>
+      </w:pPr>
+      <w:r>
+        <w:rPr>
+          <w:rFonts w:cstheme="minorHAnsi"/>
+          <w:sz w:val="24"/>
+          <w:szCs w:val="24"/>
+        </w:rPr>
+        <w:t>summary of the findings,</w:t>
+      </w:r>
+    </w:p>
+    <w:p>
+      <w:pPr>
+        <w:pStyle w:val="ListParagraph"/>
+        <w:spacing w:after="0"/>
+        <w:rPr>
+          <w:rFonts w:cstheme="minorHAnsi"/>
+          <w:sz w:val="24"/>
+          <w:szCs w:val="24"/>
+        </w:rPr>
+      </w:pPr>
+      <w:r>
+        <w:rPr>
+          <w:rFonts w:cstheme="minorHAnsi"/>
+          <w:sz w:val="24"/>
+          <w:szCs w:val="24"/>
+        </w:rPr>
+        <w:t>conclusions</w:t>
+      </w:r>
+    </w:p>
+    <w:p>
+      <w:pPr>
+        <w:pStyle w:val="ListParagraph"/>
+        <w:spacing w:after="0"/>
+        <w:rPr>
+          <w:rFonts w:cstheme="minorHAnsi"/>
+          <w:sz w:val="24"/>
+          <w:szCs w:val="24"/>
+        </w:rPr>
+      </w:pPr>
+      <w:r>
+        <w:rPr>
+          <w:rFonts w:cstheme="minorHAnsi"/>
+          <w:sz w:val="24"/>
+          <w:szCs w:val="24"/>
+        </w:rPr>
+        <w:t xml:space="preserve">any future recommendations. </w:t>
+      </w:r>
+    </w:p>
+    <w:p>
+      <w:pPr>
+        <w:pStyle w:val="ListParagraph"/>
+        <w:spacing w:after="0"/>
+        <w:rPr>
+          <w:rFonts w:cstheme="minorHAnsi"/>
+          <w:sz w:val="24"/>
+          <w:szCs w:val="24"/>
+        </w:rPr>
+      </w:pPr>
+    </w:p>
+    <w:p>
+      <w:pPr>
+        <w:pStyle w:val="ListParagraph"/>
+        <w:spacing w:after="0"/>
+        <w:rPr>
+          <w:rFonts w:cstheme="minorHAnsi"/>
           <w:b/>
           <w:bCs/>
           <w:color w:val="FF0000"/>
-        </w:rPr>
-      </w:pPr>
-      <w:r>
-        <w:rPr>
+          <w:sz w:val="24"/>
+          <w:szCs w:val="24"/>
+        </w:rPr>
+      </w:pPr>
+      <w:r>
+        <w:rPr>
+          <w:rFonts w:cstheme="minorHAnsi"/>
           <w:b/>
           <w:bCs/>
           <w:color w:val="FF0000"/>
-        </w:rPr>
-        <w:t>overview of the project's timeline, milestones achieved, and any challenges faced during the implementation phase</w:t>
-      </w:r>
-      <w:r>
-        <w:rPr>
+          <w:sz w:val="24"/>
+          <w:szCs w:val="24"/>
+        </w:rPr>
+        <w:t xml:space="preserve">overview of the project's timeline, milestones achieved, and any challenges faced during the implementation phase, key insights gained from analysing the data and present any significant trends or patterns observed, the report should address any limitations or </w:t>
+      </w:r>
+      <w:r>
+        <w:rPr>
+          <w:rFonts w:cstheme="minorHAnsi"/>
           <w:b/>
           <w:bCs/>
           <w:color w:val="FF0000"/>
-        </w:rPr>
-        <w:t xml:space="preserve">, </w:t>
-      </w:r>
-      <w:r>
-        <w:rPr>
+          <w:sz w:val="24"/>
+          <w:szCs w:val="24"/>
+        </w:rPr>
+        <w:lastRenderedPageBreak/>
+        <w:t xml:space="preserve">constraints encountered during the project and propose potential solutions for future improvements. </w:t>
+      </w:r>
+    </w:p>
+    <w:p>
+      <w:pPr>
+        <w:pStyle w:val="ListParagraph"/>
+        <w:spacing w:after="0"/>
+        <w:rPr>
+          <w:rFonts w:cstheme="minorHAnsi"/>
           <w:b/>
           <w:bCs/>
           <w:color w:val="FF0000"/>
-        </w:rPr>
-        <w:t xml:space="preserve">key insights gained from analysing the data and present any significant trends or patterns </w:t>
-      </w:r>
-      <w:r>
-        <w:rPr>
+          <w:sz w:val="24"/>
+          <w:szCs w:val="24"/>
+        </w:rPr>
+      </w:pPr>
+    </w:p>
+    <w:p>
+      <w:pPr>
+        <w:pStyle w:val="ListParagraph"/>
+        <w:spacing w:after="0"/>
+        <w:rPr>
+          <w:rFonts w:cstheme="minorHAnsi"/>
           <w:b/>
           <w:bCs/>
           <w:color w:val="FF0000"/>
-        </w:rPr>
-        <w:t>observed, the</w:t>
-      </w:r>
-      <w:r>
+          <w:sz w:val="24"/>
+          <w:szCs w:val="24"/>
+        </w:rPr>
+      </w:pPr>
+    </w:p>
+    <w:p>
+      <w:pPr>
+        <w:pStyle w:val="ListParagraph"/>
+        <w:spacing w:after="0"/>
         <w:rPr>
           <w:b/>
           <w:bCs/>
           <w:color w:val="FF0000"/>
         </w:rPr>
-        <w:t xml:space="preserve"> report should address any limitations or constraints encountered during the project and propose potential solutions for future improvements. </w:t>
-      </w:r>
-    </w:p>
-    <w:p>
-      <w:pPr>
+      </w:pPr>
+      <w:r>
+        <w:rPr>
+          <w:noProof/>
+        </w:rPr>
+        <w:drawing>
+          <wp:inline distT="0" distB="0" distL="0" distR="0" wp14:anchorId="45A0E62A" wp14:editId="1AA58F97">
+            <wp:extent cx="4562475" cy="2743200"/>
+            <wp:effectExtent l="0" t="0" r="0" b="0"/>
+            <wp:docPr id="87352493" name="Picture 87352493"/>
+            <wp:cNvGraphicFramePr>
+              <a:graphicFrameLocks xmlns:a="http://schemas.openxmlformats.org/drawingml/2006/main" noChangeAspect="1"/>
+            </wp:cNvGraphicFramePr>
+            <a:graphic xmlns:a="http://schemas.openxmlformats.org/drawingml/2006/main">
+              <a:graphicData uri="http://schemas.openxmlformats.org/drawingml/2006/picture">
+                <pic:pic xmlns:pic="http://schemas.openxmlformats.org/drawingml/2006/picture">
+                  <pic:nvPicPr>
+                    <pic:cNvPr id="0" name="Picture 2"/>
+                    <pic:cNvPicPr>
+                      <a:picLocks noChangeAspect="1" noChangeArrowheads="1"/>
+                    </pic:cNvPicPr>
+                  </pic:nvPicPr>
+                  <pic:blipFill>
+                    <a:blip r:embed="rId9">
+                      <a:extLst>
+                        <a:ext uri="{28A0092B-C50C-407E-A947-70E740481C1C}">
+                          <a14:useLocalDpi xmlns:a14="http://schemas.microsoft.com/office/drawing/2010/main" val="0"/>
+                        </a:ext>
+                      </a:extLst>
+                    </a:blip>
+                    <a:srcRect/>
+                    <a:stretch>
+                      <a:fillRect/>
+                    </a:stretch>
+                  </pic:blipFill>
+                  <pic:spPr bwMode="auto">
+                    <a:xfrm>
+                      <a:off x="0" y="0"/>
+                      <a:ext cx="4562491" cy="2743210"/>
+                    </a:xfrm>
+                    <a:prstGeom prst="rect">
+                      <a:avLst/>
+                    </a:prstGeom>
+                    <a:noFill/>
+                    <a:ln>
+                      <a:noFill/>
+                    </a:ln>
+                  </pic:spPr>
+                </pic:pic>
+              </a:graphicData>
+            </a:graphic>
+          </wp:inline>
+        </w:drawing>
+      </w:r>
+    </w:p>
+    <w:p>
+      <w:pPr>
+        <w:pStyle w:val="ListParagraph"/>
         <w:spacing w:after="0"/>
         <w:rPr>
           <w:b/>
@@ -1171,6 +2355,315 @@
           <w:color w:val="FF0000"/>
         </w:rPr>
       </w:pPr>
+    </w:p>
+    <w:p>
+      <w:pPr>
+        <w:pStyle w:val="ListParagraph"/>
+        <w:spacing w:after="0"/>
+        <w:rPr>
+          <w:b/>
+          <w:bCs/>
+          <w:color w:val="FF0000"/>
+        </w:rPr>
+      </w:pPr>
+    </w:p>
+    <w:p>
+      <w:pPr>
+        <w:pStyle w:val="ListParagraph"/>
+        <w:spacing w:after="0"/>
+        <w:rPr>
+          <w:b/>
+          <w:bCs/>
+          <w:color w:val="FF0000"/>
+        </w:rPr>
+      </w:pPr>
+    </w:p>
+    <w:p>
+      <w:pPr>
+        <w:pStyle w:val="ListParagraph"/>
+        <w:spacing w:after="0"/>
+        <w:rPr>
+          <w:b/>
+          <w:bCs/>
+          <w:color w:val="FF0000"/>
+        </w:rPr>
+      </w:pPr>
+    </w:p>
+    <w:p>
+      <w:pPr>
+        <w:pStyle w:val="ListParagraph"/>
+        <w:spacing w:after="0"/>
+        <w:rPr>
+          <w:b/>
+          <w:bCs/>
+          <w:color w:val="FF0000"/>
+        </w:rPr>
+      </w:pPr>
+    </w:p>
+    <w:p>
+      <w:pPr>
+        <w:pStyle w:val="ListParagraph"/>
+        <w:spacing w:after="0"/>
+        <w:rPr>
+          <w:b/>
+          <w:bCs/>
+          <w:color w:val="FF0000"/>
+        </w:rPr>
+      </w:pPr>
+      <w:r>
+        <w:rPr>
+          <w:noProof/>
+        </w:rPr>
+        <w:drawing>
+          <wp:inline distT="0" distB="0" distL="0" distR="0" wp14:anchorId="09649ED0" wp14:editId="2833C032">
+            <wp:extent cx="5128895" cy="3000375"/>
+            <wp:effectExtent l="0" t="0" r="0" b="9525"/>
+            <wp:docPr id="10" name="Picture 8"/>
+            <wp:cNvGraphicFramePr>
+              <a:graphicFrameLocks xmlns:a="http://schemas.openxmlformats.org/drawingml/2006/main" noChangeAspect="1"/>
+            </wp:cNvGraphicFramePr>
+            <a:graphic xmlns:a="http://schemas.openxmlformats.org/drawingml/2006/main">
+              <a:graphicData uri="http://schemas.openxmlformats.org/drawingml/2006/picture">
+                <pic:pic xmlns:pic="http://schemas.openxmlformats.org/drawingml/2006/picture">
+                  <pic:nvPicPr>
+                    <pic:cNvPr id="0" name="Picture 10"/>
+                    <pic:cNvPicPr>
+                      <a:picLocks noChangeAspect="1" noChangeArrowheads="1"/>
+                    </pic:cNvPicPr>
+                  </pic:nvPicPr>
+                  <pic:blipFill>
+                    <a:blip r:embed="rId10">
+                      <a:extLst>
+                        <a:ext uri="{28A0092B-C50C-407E-A947-70E740481C1C}">
+                          <a14:useLocalDpi xmlns:a14="http://schemas.microsoft.com/office/drawing/2010/main" val="0"/>
+                        </a:ext>
+                      </a:extLst>
+                    </a:blip>
+                    <a:srcRect/>
+                    <a:stretch>
+                      <a:fillRect/>
+                    </a:stretch>
+                  </pic:blipFill>
+                  <pic:spPr bwMode="auto">
+                    <a:xfrm>
+                      <a:off x="0" y="0"/>
+                      <a:ext cx="5131269" cy="3001764"/>
+                    </a:xfrm>
+                    <a:prstGeom prst="rect">
+                      <a:avLst/>
+                    </a:prstGeom>
+                    <a:noFill/>
+                    <a:ln>
+                      <a:noFill/>
+                    </a:ln>
+                  </pic:spPr>
+                </pic:pic>
+              </a:graphicData>
+            </a:graphic>
+          </wp:inline>
+        </w:drawing>
+      </w:r>
+    </w:p>
+    <w:p>
+      <w:pPr>
+        <w:pStyle w:val="ListParagraph"/>
+        <w:spacing w:after="0"/>
+        <w:rPr>
+          <w:b/>
+          <w:bCs/>
+          <w:color w:val="FF0000"/>
+        </w:rPr>
+      </w:pPr>
+    </w:p>
+    <w:p>
+      <w:pPr>
+        <w:pStyle w:val="ListParagraph"/>
+        <w:spacing w:after="0"/>
+        <w:rPr>
+          <w:b/>
+          <w:bCs/>
+          <w:color w:val="FF0000"/>
+        </w:rPr>
+      </w:pPr>
+    </w:p>
+    <w:p>
+      <w:pPr>
+        <w:spacing w:after="0"/>
+        <w:rPr>
+          <w:b/>
+          <w:bCs/>
+          <w:color w:val="FF0000"/>
+        </w:rPr>
+      </w:pPr>
+    </w:p>
+    <w:p>
+      <w:r>
+        <w:rPr>
+          <w:noProof/>
+        </w:rPr>
+        <w:lastRenderedPageBreak/>
+        <w:drawing>
+          <wp:inline distT="0" distB="0" distL="0" distR="0" wp14:anchorId="360647B9" wp14:editId="3EB5AB43">
+            <wp:extent cx="4819650" cy="3028756"/>
+            <wp:effectExtent l="0" t="0" r="0" b="635"/>
+            <wp:docPr id="2" name="Picture 1"/>
+            <wp:cNvGraphicFramePr>
+              <a:graphicFrameLocks xmlns:a="http://schemas.openxmlformats.org/drawingml/2006/main" noChangeAspect="1"/>
+            </wp:cNvGraphicFramePr>
+            <a:graphic xmlns:a="http://schemas.openxmlformats.org/drawingml/2006/main">
+              <a:graphicData uri="http://schemas.openxmlformats.org/drawingml/2006/picture">
+                <pic:pic xmlns:pic="http://schemas.openxmlformats.org/drawingml/2006/picture">
+                  <pic:nvPicPr>
+                    <pic:cNvPr id="0" name="Picture 2"/>
+                    <pic:cNvPicPr>
+                      <a:picLocks noChangeAspect="1" noChangeArrowheads="1"/>
+                    </pic:cNvPicPr>
+                  </pic:nvPicPr>
+                  <pic:blipFill>
+                    <a:blip r:embed="rId11">
+                      <a:extLst>
+                        <a:ext uri="{28A0092B-C50C-407E-A947-70E740481C1C}">
+                          <a14:useLocalDpi xmlns:a14="http://schemas.microsoft.com/office/drawing/2010/main" val="0"/>
+                        </a:ext>
+                      </a:extLst>
+                    </a:blip>
+                    <a:srcRect/>
+                    <a:stretch>
+                      <a:fillRect/>
+                    </a:stretch>
+                  </pic:blipFill>
+                  <pic:spPr bwMode="auto">
+                    <a:xfrm>
+                      <a:off x="0" y="0"/>
+                      <a:ext cx="4836932" cy="3039617"/>
+                    </a:xfrm>
+                    <a:prstGeom prst="rect">
+                      <a:avLst/>
+                    </a:prstGeom>
+                    <a:noFill/>
+                    <a:ln>
+                      <a:noFill/>
+                    </a:ln>
+                  </pic:spPr>
+                </pic:pic>
+              </a:graphicData>
+            </a:graphic>
+          </wp:inline>
+        </w:drawing>
+      </w:r>
+    </w:p>
+    <w:p/>
+    <w:p/>
+    <w:p>
+      <w:r>
+        <w:rPr>
+          <w:noProof/>
+        </w:rPr>
+        <w:drawing>
+          <wp:inline distT="0" distB="0" distL="0" distR="0" wp14:anchorId="1D19840D" wp14:editId="3556FADF">
+            <wp:extent cx="4848225" cy="3140674"/>
+            <wp:effectExtent l="0" t="0" r="0" b="3175"/>
+            <wp:docPr id="4" name="Picture 3"/>
+            <wp:cNvGraphicFramePr>
+              <a:graphicFrameLocks xmlns:a="http://schemas.openxmlformats.org/drawingml/2006/main" noChangeAspect="1"/>
+            </wp:cNvGraphicFramePr>
+            <a:graphic xmlns:a="http://schemas.openxmlformats.org/drawingml/2006/main">
+              <a:graphicData uri="http://schemas.openxmlformats.org/drawingml/2006/picture">
+                <pic:pic xmlns:pic="http://schemas.openxmlformats.org/drawingml/2006/picture">
+                  <pic:nvPicPr>
+                    <pic:cNvPr id="0" name="Picture 4"/>
+                    <pic:cNvPicPr>
+                      <a:picLocks noChangeAspect="1" noChangeArrowheads="1"/>
+                    </pic:cNvPicPr>
+                  </pic:nvPicPr>
+                  <pic:blipFill>
+                    <a:blip r:embed="rId12">
+                      <a:extLst>
+                        <a:ext uri="{28A0092B-C50C-407E-A947-70E740481C1C}">
+                          <a14:useLocalDpi xmlns:a14="http://schemas.microsoft.com/office/drawing/2010/main" val="0"/>
+                        </a:ext>
+                      </a:extLst>
+                    </a:blip>
+                    <a:srcRect/>
+                    <a:stretch>
+                      <a:fillRect/>
+                    </a:stretch>
+                  </pic:blipFill>
+                  <pic:spPr bwMode="auto">
+                    <a:xfrm>
+                      <a:off x="0" y="0"/>
+                      <a:ext cx="4853252" cy="3143931"/>
+                    </a:xfrm>
+                    <a:prstGeom prst="rect">
+                      <a:avLst/>
+                    </a:prstGeom>
+                    <a:noFill/>
+                    <a:ln>
+                      <a:noFill/>
+                    </a:ln>
+                  </pic:spPr>
+                </pic:pic>
+              </a:graphicData>
+            </a:graphic>
+          </wp:inline>
+        </w:drawing>
+      </w:r>
+    </w:p>
+    <w:p>
+      <w:r>
+        <w:rPr>
+          <w:noProof/>
+        </w:rPr>
+        <w:lastRenderedPageBreak/>
+        <w:drawing>
+          <wp:inline distT="0" distB="0" distL="0" distR="0" wp14:anchorId="193334CF" wp14:editId="3009B90F">
+            <wp:extent cx="6120130" cy="3964613"/>
+            <wp:effectExtent l="0" t="0" r="0" b="0"/>
+            <wp:docPr id="5" name="Picture 4"/>
+            <wp:cNvGraphicFramePr>
+              <a:graphicFrameLocks xmlns:a="http://schemas.openxmlformats.org/drawingml/2006/main" noChangeAspect="1"/>
+            </wp:cNvGraphicFramePr>
+            <a:graphic xmlns:a="http://schemas.openxmlformats.org/drawingml/2006/main">
+              <a:graphicData uri="http://schemas.openxmlformats.org/drawingml/2006/picture">
+                <pic:pic xmlns:pic="http://schemas.openxmlformats.org/drawingml/2006/picture">
+                  <pic:nvPicPr>
+                    <pic:cNvPr id="0" name="Picture 5"/>
+                    <pic:cNvPicPr>
+                      <a:picLocks noChangeAspect="1" noChangeArrowheads="1"/>
+                    </pic:cNvPicPr>
+                  </pic:nvPicPr>
+                  <pic:blipFill>
+                    <a:blip r:embed="rId13">
+                      <a:extLst>
+                        <a:ext uri="{28A0092B-C50C-407E-A947-70E740481C1C}">
+                          <a14:useLocalDpi xmlns:a14="http://schemas.microsoft.com/office/drawing/2010/main" val="0"/>
+                        </a:ext>
+                      </a:extLst>
+                    </a:blip>
+                    <a:srcRect/>
+                    <a:stretch>
+                      <a:fillRect/>
+                    </a:stretch>
+                  </pic:blipFill>
+                  <pic:spPr bwMode="auto">
+                    <a:xfrm>
+                      <a:off x="0" y="0"/>
+                      <a:ext cx="6120130" cy="3964613"/>
+                    </a:xfrm>
+                    <a:prstGeom prst="rect">
+                      <a:avLst/>
+                    </a:prstGeom>
+                    <a:noFill/>
+                    <a:ln>
+                      <a:noFill/>
+                    </a:ln>
+                  </pic:spPr>
+                </pic:pic>
+              </a:graphicData>
+            </a:graphic>
+          </wp:inline>
+        </w:drawing>
+      </w:r>
     </w:p>
     <w:p/>
     <w:sectPr>
@@ -1866,6 +3359,45 @@
       <w:contextualSpacing/>
     </w:pPr>
   </w:style>
+  <w:style w:type="paragraph" w:styleId="NormalWeb">
+    <w:name w:val="Normal (Web)"/>
+    <w:basedOn w:val="Normal"/>
+    <w:uiPriority w:val="99"/>
+    <w:unhideWhenUsed/>
+    <w:rsid w:val="00BF2CB1"/>
+    <w:pPr>
+      <w:spacing w:before="100" w:beforeAutospacing="1" w:after="100" w:afterAutospacing="1" w:line="240" w:lineRule="auto"/>
+    </w:pPr>
+    <w:rPr>
+      <w:rFonts w:ascii="Times New Roman" w:eastAsia="Times New Roman" w:hAnsi="Times New Roman" w:cs="Times New Roman"/>
+      <w:sz w:val="24"/>
+      <w:szCs w:val="24"/>
+      <w:lang w:eastAsia="en-IE"/>
+    </w:rPr>
+  </w:style>
+  <w:style w:type="character" w:styleId="Hyperlink">
+    <w:name w:val="Hyperlink"/>
+    <w:basedOn w:val="DefaultParagraphFont"/>
+    <w:uiPriority w:val="99"/>
+    <w:unhideWhenUsed/>
+    <w:rsid w:val="00BF2CB1"/>
+    <w:rPr>
+      <w:color w:val="0000FF"/>
+      <w:u w:val="single"/>
+    </w:rPr>
+  </w:style>
+  <w:style w:type="character" w:styleId="UnresolvedMention">
+    <w:name w:val="Unresolved Mention"/>
+    <w:basedOn w:val="DefaultParagraphFont"/>
+    <w:uiPriority w:val="99"/>
+    <w:semiHidden/>
+    <w:unhideWhenUsed/>
+    <w:rsid w:val="00DF2CDC"/>
+    <w:rPr>
+      <w:color w:val="605E5C"/>
+      <w:shd w:val="clear" w:color="auto" w:fill="E1DFDD"/>
+    </w:rPr>
+  </w:style>
 </w:styles>
 </file>
 
@@ -2102,8 +3634,11 @@
   </w:compat>
   <w:rsids>
     <w:rsidRoot w:val="00926306"/>
+    <w:rsid w:val="008F58D7"/>
     <w:rsid w:val="00926306"/>
     <w:rsid w:val="009A409F"/>
+    <w:rsid w:val="00CD2F4F"/>
+    <w:rsid w:val="00DF7357"/>
   </w:rsids>
   <m:mathPr>
     <m:mathFont m:val="Cambria Math"/>
@@ -2554,42 +4089,6 @@
     <w:semiHidden/>
     <w:unhideWhenUsed/>
   </w:style>
-  <w:style w:type="paragraph" w:customStyle="1" w:styleId="FB8EFD78098B478D8C15C62D85E9F1CB">
-    <w:name w:val="FB8EFD78098B478D8C15C62D85E9F1CB"/>
-    <w:rsid w:val="00926306"/>
-  </w:style>
-  <w:style w:type="paragraph" w:customStyle="1" w:styleId="3E92A15ED9B04B408A08C423165FAB9B">
-    <w:name w:val="3E92A15ED9B04B408A08C423165FAB9B"/>
-    <w:rsid w:val="00926306"/>
-  </w:style>
-  <w:style w:type="paragraph" w:customStyle="1" w:styleId="4E9BF89903CE436188F85AAFD6615472">
-    <w:name w:val="4E9BF89903CE436188F85AAFD6615472"/>
-    <w:rsid w:val="00926306"/>
-  </w:style>
-  <w:style w:type="paragraph" w:customStyle="1" w:styleId="43C5D20FE9874229B9BF02DF741A9BFC">
-    <w:name w:val="43C5D20FE9874229B9BF02DF741A9BFC"/>
-    <w:rsid w:val="00926306"/>
-  </w:style>
-  <w:style w:type="paragraph" w:customStyle="1" w:styleId="A9C19CA138B04C71B2D67D8281436974">
-    <w:name w:val="A9C19CA138B04C71B2D67D8281436974"/>
-    <w:rsid w:val="00926306"/>
-  </w:style>
-  <w:style w:type="paragraph" w:customStyle="1" w:styleId="DDFB0821B2564C0C9E28EC6DB6ED670A">
-    <w:name w:val="DDFB0821B2564C0C9E28EC6DB6ED670A"/>
-    <w:rsid w:val="00926306"/>
-  </w:style>
-  <w:style w:type="paragraph" w:customStyle="1" w:styleId="DCC0E3BD7F86422A8BC48440F95477A5">
-    <w:name w:val="DCC0E3BD7F86422A8BC48440F95477A5"/>
-    <w:rsid w:val="00926306"/>
-  </w:style>
-  <w:style w:type="paragraph" w:customStyle="1" w:styleId="70FE7F8949EC466BBFEFB346726690F2">
-    <w:name w:val="70FE7F8949EC466BBFEFB346726690F2"/>
-    <w:rsid w:val="00926306"/>
-  </w:style>
-  <w:style w:type="paragraph" w:customStyle="1" w:styleId="08A01373F337456D9066B2BCDFEB3FDC">
-    <w:name w:val="08A01373F337456D9066B2BCDFEB3FDC"/>
-    <w:rsid w:val="00926306"/>
-  </w:style>
   <w:style w:type="paragraph" w:customStyle="1" w:styleId="58DE5357C692469881A18ABC85CD7A75">
     <w:name w:val="58DE5357C692469881A18ABC85CD7A75"/>
     <w:rsid w:val="00926306"/>
@@ -2600,10 +4099,6 @@
   </w:style>
   <w:style w:type="paragraph" w:customStyle="1" w:styleId="6291542C3CCE4B22898B9C492D7BB3C7">
     <w:name w:val="6291542C3CCE4B22898B9C492D7BB3C7"/>
-    <w:rsid w:val="00926306"/>
-  </w:style>
-  <w:style w:type="paragraph" w:customStyle="1" w:styleId="4A69592EE06F433ABDF7370F24C40215">
-    <w:name w:val="4A69592EE06F433ABDF7370F24C40215"/>
     <w:rsid w:val="00926306"/>
   </w:style>
   <w:style w:type="paragraph" w:customStyle="1" w:styleId="7D69ADAAE41E45D1B93B8890F4A3A061">

</xml_diff>

<commit_message>
Report in progress, finalizing Jupyter
</commit_message>
<xml_diff>
--- a/CA Cover Sheet for subm_Miroslava Slavikova_Report_15 Dec 2023.docx
+++ b/CA Cover Sheet for subm_Miroslava Slavikova_Report_15 Dec 2023.docx
@@ -542,6 +542,43 @@
       </w:r>
     </w:p>
     <w:p/>
+    <w:p>
+      <w:pPr>
+        <w:pStyle w:val="NormalWeb"/>
+        <w:spacing w:before="0" w:beforeAutospacing="0" w:after="0" w:afterAutospacing="0"/>
+        <w:rPr>
+          <w:rFonts w:asciiTheme="minorHAnsi" w:hAnsiTheme="minorHAnsi" w:cstheme="minorHAnsi"/>
+          <w:color w:val="000000"/>
+        </w:rPr>
+      </w:pPr>
+    </w:p>
+    <w:p>
+      <w:pPr>
+        <w:pStyle w:val="NormalWeb"/>
+        <w:spacing w:before="0" w:beforeAutospacing="0" w:after="0" w:afterAutospacing="0"/>
+        <w:rPr>
+          <w:rFonts w:asciiTheme="minorHAnsi" w:hAnsiTheme="minorHAnsi" w:cstheme="minorHAnsi"/>
+          <w:color w:val="000000"/>
+        </w:rPr>
+      </w:pPr>
+      <w:r>
+        <w:rPr>
+          <w:rFonts w:asciiTheme="minorHAnsi" w:hAnsiTheme="minorHAnsi" w:cstheme="minorHAnsi"/>
+          <w:color w:val="000000"/>
+        </w:rPr>
+        <w:t>Subject area: Hospitality Management with focus on Revenue Management </w:t>
+      </w:r>
+    </w:p>
+    <w:p>
+      <w:pPr>
+        <w:pStyle w:val="NormalWeb"/>
+        <w:spacing w:before="0" w:beforeAutospacing="0" w:after="0" w:afterAutospacing="0"/>
+        <w:rPr>
+          <w:rFonts w:asciiTheme="minorHAnsi" w:hAnsiTheme="minorHAnsi" w:cstheme="minorHAnsi"/>
+          <w:color w:val="000000"/>
+        </w:rPr>
+      </w:pPr>
+    </w:p>
     <w:p/>
     <w:p/>
     <w:p/>
@@ -1079,8 +1116,6 @@
     <w:p/>
     <w:p/>
     <w:p/>
-    <w:p/>
-    <w:p/>
     <w:p>
       <w:pPr>
         <w:rPr>
@@ -1092,6 +1127,7 @@
     </w:p>
     <w:p>
       <w:pPr>
+        <w:spacing w:before="100" w:beforeAutospacing="1" w:after="100" w:afterAutospacing="1" w:line="360" w:lineRule="auto"/>
         <w:rPr>
           <w:rFonts w:cstheme="minorHAnsi"/>
           <w:sz w:val="24"/>
@@ -1102,19 +1138,538 @@
     <w:p>
       <w:pPr>
         <w:pStyle w:val="NormalWeb"/>
+        <w:spacing w:line="360" w:lineRule="auto"/>
+        <w:rPr>
+          <w:rFonts w:asciiTheme="minorHAnsi" w:hAnsiTheme="minorHAnsi" w:cstheme="minorHAnsi"/>
+          <w:color w:val="000000"/>
+        </w:rPr>
+      </w:pPr>
+      <w:r>
+        <w:rPr>
+          <w:rFonts w:asciiTheme="minorHAnsi" w:hAnsiTheme="minorHAnsi" w:cstheme="minorHAnsi"/>
+          <w:color w:val="000000"/>
+        </w:rPr>
+        <w:t>Introduction</w:t>
+      </w:r>
+    </w:p>
+    <w:p>
+      <w:pPr>
+        <w:pStyle w:val="NormalWeb"/>
+        <w:spacing w:line="360" w:lineRule="auto"/>
+        <w:rPr>
+          <w:rFonts w:asciiTheme="minorHAnsi" w:hAnsiTheme="minorHAnsi" w:cstheme="minorHAnsi"/>
+          <w:color w:val="000000"/>
+        </w:rPr>
+      </w:pPr>
+      <w:r>
+        <w:rPr>
+          <w:rFonts w:asciiTheme="minorHAnsi" w:hAnsiTheme="minorHAnsi" w:cstheme="minorHAnsi"/>
+          <w:color w:val="000000"/>
+        </w:rPr>
+        <w:t xml:space="preserve">Hotel Revenue Management requires a solid understanding of </w:t>
+      </w:r>
+      <w:r>
+        <w:rPr>
+          <w:rFonts w:asciiTheme="minorHAnsi" w:hAnsiTheme="minorHAnsi" w:cstheme="minorHAnsi"/>
+          <w:color w:val="000000"/>
+        </w:rPr>
+        <w:t xml:space="preserve">business </w:t>
+      </w:r>
+      <w:r>
+        <w:rPr>
+          <w:rFonts w:asciiTheme="minorHAnsi" w:hAnsiTheme="minorHAnsi" w:cstheme="minorHAnsi"/>
+          <w:color w:val="000000"/>
+        </w:rPr>
+        <w:t>data, be it managing room rates</w:t>
+      </w:r>
+      <w:r>
+        <w:rPr>
+          <w:rFonts w:asciiTheme="minorHAnsi" w:hAnsiTheme="minorHAnsi" w:cstheme="minorHAnsi"/>
+          <w:color w:val="000000"/>
+        </w:rPr>
+        <w:t xml:space="preserve">, </w:t>
+      </w:r>
+      <w:r>
+        <w:rPr>
+          <w:rFonts w:asciiTheme="minorHAnsi" w:hAnsiTheme="minorHAnsi" w:cstheme="minorHAnsi"/>
+          <w:color w:val="000000"/>
+        </w:rPr>
+        <w:t xml:space="preserve">negotiating agreements about commissions through a variety of distribution channels, </w:t>
+      </w:r>
+      <w:r>
+        <w:rPr>
+          <w:rFonts w:asciiTheme="minorHAnsi" w:hAnsiTheme="minorHAnsi" w:cstheme="minorHAnsi"/>
+          <w:color w:val="000000"/>
+        </w:rPr>
+        <w:t xml:space="preserve">or scouting the competition’s room rates in order to remain competitive in </w:t>
+      </w:r>
+      <w:r>
+        <w:rPr>
+          <w:rFonts w:asciiTheme="minorHAnsi" w:hAnsiTheme="minorHAnsi" w:cstheme="minorHAnsi"/>
+          <w:color w:val="000000"/>
+        </w:rPr>
+        <w:t>the</w:t>
+      </w:r>
+      <w:r>
+        <w:rPr>
+          <w:rFonts w:asciiTheme="minorHAnsi" w:hAnsiTheme="minorHAnsi" w:cstheme="minorHAnsi"/>
+          <w:color w:val="000000"/>
+        </w:rPr>
+        <w:t xml:space="preserve"> market. In today’s data driven world, it is increasingly important to track, collect and analyse hotel’s data to transform it into actionable results in order to target the audience effectively and </w:t>
+      </w:r>
+      <w:r>
+        <w:rPr>
+          <w:rFonts w:asciiTheme="minorHAnsi" w:hAnsiTheme="minorHAnsi" w:cstheme="minorHAnsi"/>
+          <w:color w:val="000000"/>
+        </w:rPr>
+        <w:t>retain competitive advantage</w:t>
+      </w:r>
+      <w:r>
+        <w:rPr>
+          <w:rFonts w:asciiTheme="minorHAnsi" w:hAnsiTheme="minorHAnsi" w:cstheme="minorHAnsi"/>
+          <w:color w:val="000000"/>
+        </w:rPr>
+        <w:t xml:space="preserve">. </w:t>
+      </w:r>
+    </w:p>
+    <w:p>
+      <w:pPr>
+        <w:pStyle w:val="NormalWeb"/>
+        <w:spacing w:line="360" w:lineRule="auto"/>
+        <w:rPr>
+          <w:rFonts w:asciiTheme="minorHAnsi" w:hAnsiTheme="minorHAnsi" w:cstheme="minorHAnsi"/>
+          <w:color w:val="000000"/>
+        </w:rPr>
+      </w:pPr>
+      <w:r>
+        <w:rPr>
+          <w:rFonts w:asciiTheme="minorHAnsi" w:hAnsiTheme="minorHAnsi" w:cstheme="minorHAnsi"/>
+          <w:color w:val="000000"/>
+        </w:rPr>
+        <w:t xml:space="preserve">Business Analysis and </w:t>
+      </w:r>
+      <w:r>
+        <w:rPr>
+          <w:rFonts w:asciiTheme="minorHAnsi" w:hAnsiTheme="minorHAnsi" w:cstheme="minorHAnsi"/>
+          <w:color w:val="000000"/>
+        </w:rPr>
+        <w:t>Project Plan </w:t>
+      </w:r>
+    </w:p>
+    <w:p>
+      <w:pPr>
+        <w:pStyle w:val="NormalWeb"/>
+        <w:spacing w:line="360" w:lineRule="auto"/>
+        <w:rPr>
+          <w:rFonts w:asciiTheme="minorHAnsi" w:hAnsiTheme="minorHAnsi" w:cstheme="minorHAnsi"/>
+          <w:color w:val="000000"/>
+        </w:rPr>
+      </w:pPr>
+      <w:r>
+        <w:rPr>
+          <w:rFonts w:asciiTheme="minorHAnsi" w:hAnsiTheme="minorHAnsi" w:cstheme="minorHAnsi"/>
+          <w:color w:val="000000"/>
+        </w:rPr>
+        <w:t xml:space="preserve">Historical data will also help up to predict future </w:t>
+      </w:r>
+      <w:r>
+        <w:rPr>
+          <w:rFonts w:asciiTheme="minorHAnsi" w:hAnsiTheme="minorHAnsi" w:cstheme="minorHAnsi"/>
+          <w:color w:val="000000"/>
+        </w:rPr>
+        <w:t>guests’</w:t>
+      </w:r>
+      <w:r>
+        <w:rPr>
+          <w:rFonts w:asciiTheme="minorHAnsi" w:hAnsiTheme="minorHAnsi" w:cstheme="minorHAnsi"/>
+          <w:color w:val="000000"/>
+        </w:rPr>
+        <w:t xml:space="preserve"> behaviour, predict demand and identify new trends. </w:t>
+      </w:r>
+      <w:r>
+        <w:rPr>
+          <w:rFonts w:asciiTheme="minorHAnsi" w:hAnsiTheme="minorHAnsi" w:cstheme="minorHAnsi"/>
+          <w:color w:val="000000"/>
+        </w:rPr>
+        <w:t>They also demonstrate cycles, seasonality, patterns and any anomalies that can impact the sales and future demand. Hotel data are typically gathered from a diverse source, including industry reports, market research, sales records, online analytics, and guests’ surveys.</w:t>
+      </w:r>
+    </w:p>
+    <w:p>
+      <w:pPr>
+        <w:pStyle w:val="NormalWeb"/>
+        <w:spacing w:line="360" w:lineRule="auto"/>
+        <w:rPr>
+          <w:rFonts w:asciiTheme="minorHAnsi" w:hAnsiTheme="minorHAnsi" w:cstheme="minorHAnsi"/>
+          <w:color w:val="000000"/>
+        </w:rPr>
+      </w:pPr>
+      <w:r>
+        <w:rPr>
+          <w:rFonts w:asciiTheme="minorHAnsi" w:hAnsiTheme="minorHAnsi" w:cstheme="minorHAnsi"/>
+          <w:color w:val="000000"/>
+        </w:rPr>
+        <w:t xml:space="preserve">We’re going to look at the historical data of </w:t>
+      </w:r>
+      <w:r>
+        <w:rPr>
+          <w:rFonts w:asciiTheme="minorHAnsi" w:hAnsiTheme="minorHAnsi" w:cstheme="minorHAnsi"/>
+          <w:color w:val="000000"/>
+        </w:rPr>
+        <w:t>the</w:t>
+      </w:r>
+      <w:r>
+        <w:rPr>
+          <w:rFonts w:asciiTheme="minorHAnsi" w:hAnsiTheme="minorHAnsi" w:cstheme="minorHAnsi"/>
+          <w:color w:val="000000"/>
+        </w:rPr>
+        <w:t xml:space="preserve"> two</w:t>
+      </w:r>
+      <w:r>
+        <w:rPr>
+          <w:rFonts w:asciiTheme="minorHAnsi" w:hAnsiTheme="minorHAnsi" w:cstheme="minorHAnsi"/>
+          <w:color w:val="000000"/>
+        </w:rPr>
+        <w:t xml:space="preserve"> differen</w:t>
+      </w:r>
+      <w:r>
+        <w:rPr>
+          <w:rFonts w:asciiTheme="minorHAnsi" w:hAnsiTheme="minorHAnsi" w:cstheme="minorHAnsi"/>
+          <w:color w:val="000000"/>
+        </w:rPr>
+        <w:t>t</w:t>
+      </w:r>
+      <w:r>
+        <w:rPr>
+          <w:rFonts w:asciiTheme="minorHAnsi" w:hAnsiTheme="minorHAnsi" w:cstheme="minorHAnsi"/>
+          <w:color w:val="000000"/>
+        </w:rPr>
+        <w:t xml:space="preserve"> properties in Portugal, one being hotel is located in the city of Lisbon and the second property is a holiday resort in the region of Algarve</w:t>
+      </w:r>
+      <w:r>
+        <w:rPr>
+          <w:rFonts w:asciiTheme="minorHAnsi" w:hAnsiTheme="minorHAnsi" w:cstheme="minorHAnsi"/>
+          <w:color w:val="000000"/>
+        </w:rPr>
+        <w:t xml:space="preserve"> and identify key areas of revenue enhancement.  </w:t>
+      </w:r>
+    </w:p>
+    <w:p>
+      <w:pPr>
+        <w:pStyle w:val="NormalWeb"/>
+        <w:spacing w:line="360" w:lineRule="auto"/>
+        <w:rPr>
+          <w:rFonts w:asciiTheme="minorHAnsi" w:hAnsiTheme="minorHAnsi" w:cstheme="minorHAnsi"/>
+          <w:color w:val="000000"/>
+        </w:rPr>
+      </w:pPr>
+      <w:r>
+        <w:rPr>
+          <w:rFonts w:asciiTheme="minorHAnsi" w:hAnsiTheme="minorHAnsi" w:cstheme="minorHAnsi"/>
+          <w:color w:val="000000"/>
+        </w:rPr>
+        <w:t>When it comes to hotel revenue management, the following are essential business knowledge areas:</w:t>
+      </w:r>
+      <w:r>
+        <w:rPr>
+          <w:rFonts w:asciiTheme="minorHAnsi" w:hAnsiTheme="minorHAnsi" w:cstheme="minorHAnsi"/>
+          <w:color w:val="000000"/>
+        </w:rPr>
+        <w:t xml:space="preserve"> </w:t>
+      </w:r>
+      <w:r>
+        <w:rPr>
+          <w:rFonts w:asciiTheme="minorHAnsi" w:hAnsiTheme="minorHAnsi" w:cstheme="minorHAnsi"/>
+          <w:color w:val="000000"/>
+        </w:rPr>
+        <w:t xml:space="preserve"> </w:t>
+      </w:r>
+    </w:p>
+    <w:p>
+      <w:pPr>
+        <w:pStyle w:val="NormalWeb"/>
+        <w:spacing w:line="360" w:lineRule="auto"/>
+        <w:rPr>
+          <w:rFonts w:asciiTheme="minorHAnsi" w:hAnsiTheme="minorHAnsi" w:cstheme="minorHAnsi"/>
+          <w:color w:val="000000"/>
+        </w:rPr>
+      </w:pPr>
+      <w:r>
+        <w:rPr>
+          <w:rFonts w:asciiTheme="minorHAnsi" w:hAnsiTheme="minorHAnsi" w:cstheme="minorHAnsi"/>
+          <w:color w:val="000000"/>
+        </w:rPr>
+        <w:t xml:space="preserve">- </w:t>
+      </w:r>
+      <w:r>
+        <w:rPr>
+          <w:rFonts w:asciiTheme="minorHAnsi" w:hAnsiTheme="minorHAnsi" w:cstheme="minorHAnsi"/>
+          <w:color w:val="000000"/>
+        </w:rPr>
+        <w:t>E</w:t>
+      </w:r>
+      <w:r>
+        <w:rPr>
+          <w:rFonts w:asciiTheme="minorHAnsi" w:hAnsiTheme="minorHAnsi" w:cstheme="minorHAnsi"/>
+          <w:color w:val="000000"/>
+        </w:rPr>
+        <w:t>valuate historical data to identify Average Daily Rate (ADR)</w:t>
+      </w:r>
+    </w:p>
+    <w:p>
+      <w:pPr>
+        <w:pStyle w:val="NormalWeb"/>
+        <w:spacing w:line="360" w:lineRule="auto"/>
+        <w:rPr>
+          <w:rFonts w:asciiTheme="minorHAnsi" w:hAnsiTheme="minorHAnsi" w:cstheme="minorHAnsi"/>
+          <w:color w:val="000000"/>
+        </w:rPr>
+      </w:pPr>
+      <w:r>
+        <w:rPr>
+          <w:rFonts w:asciiTheme="minorHAnsi" w:hAnsiTheme="minorHAnsi" w:cstheme="minorHAnsi"/>
+          <w:color w:val="000000"/>
+        </w:rPr>
+        <w:t xml:space="preserve">- </w:t>
+      </w:r>
+      <w:r>
+        <w:rPr>
+          <w:rFonts w:asciiTheme="minorHAnsi" w:hAnsiTheme="minorHAnsi" w:cstheme="minorHAnsi"/>
+          <w:color w:val="000000"/>
+        </w:rPr>
+        <w:t>R</w:t>
+      </w:r>
+      <w:r>
+        <w:rPr>
+          <w:rFonts w:asciiTheme="minorHAnsi" w:hAnsiTheme="minorHAnsi" w:cstheme="minorHAnsi"/>
+          <w:color w:val="000000"/>
+        </w:rPr>
+        <w:t>evenue per Available Room (RevPAR)</w:t>
+      </w:r>
+    </w:p>
+    <w:p>
+      <w:pPr>
+        <w:pStyle w:val="NormalWeb"/>
+        <w:spacing w:line="360" w:lineRule="auto"/>
+        <w:rPr>
+          <w:rFonts w:asciiTheme="minorHAnsi" w:hAnsiTheme="minorHAnsi" w:cstheme="minorHAnsi"/>
+          <w:color w:val="000000"/>
+        </w:rPr>
+      </w:pPr>
+      <w:r>
+        <w:rPr>
+          <w:rFonts w:asciiTheme="minorHAnsi" w:hAnsiTheme="minorHAnsi" w:cstheme="minorHAnsi"/>
+          <w:color w:val="000000"/>
+        </w:rPr>
+        <w:t xml:space="preserve">- </w:t>
+      </w:r>
+      <w:r>
+        <w:rPr>
+          <w:rFonts w:asciiTheme="minorHAnsi" w:hAnsiTheme="minorHAnsi" w:cstheme="minorHAnsi"/>
+          <w:color w:val="000000"/>
+        </w:rPr>
+        <w:t xml:space="preserve">% </w:t>
+      </w:r>
+      <w:r>
+        <w:rPr>
+          <w:rFonts w:asciiTheme="minorHAnsi" w:hAnsiTheme="minorHAnsi" w:cstheme="minorHAnsi"/>
+          <w:color w:val="000000"/>
+        </w:rPr>
+        <w:t xml:space="preserve">occupancy rates </w:t>
+      </w:r>
+    </w:p>
+    <w:p>
+      <w:pPr>
+        <w:pStyle w:val="NormalWeb"/>
+        <w:spacing w:line="360" w:lineRule="auto"/>
+        <w:rPr>
+          <w:rFonts w:asciiTheme="minorHAnsi" w:hAnsiTheme="minorHAnsi" w:cstheme="minorHAnsi"/>
+          <w:color w:val="000000"/>
+        </w:rPr>
+      </w:pPr>
+      <w:r>
+        <w:rPr>
+          <w:rFonts w:asciiTheme="minorHAnsi" w:hAnsiTheme="minorHAnsi" w:cstheme="minorHAnsi"/>
+          <w:color w:val="000000"/>
+        </w:rPr>
+        <w:t xml:space="preserve">- </w:t>
+      </w:r>
+      <w:r>
+        <w:rPr>
+          <w:rFonts w:asciiTheme="minorHAnsi" w:hAnsiTheme="minorHAnsi" w:cstheme="minorHAnsi"/>
+          <w:color w:val="000000"/>
+        </w:rPr>
+        <w:t>D</w:t>
+      </w:r>
+      <w:r>
+        <w:rPr>
+          <w:rFonts w:asciiTheme="minorHAnsi" w:hAnsiTheme="minorHAnsi" w:cstheme="minorHAnsi"/>
+          <w:color w:val="000000"/>
+        </w:rPr>
+        <w:t>irect bookings and distribution channels</w:t>
+      </w:r>
+    </w:p>
+    <w:p>
+      <w:pPr>
+        <w:pStyle w:val="NormalWeb"/>
+        <w:spacing w:line="360" w:lineRule="auto"/>
+        <w:rPr>
+          <w:rFonts w:asciiTheme="minorHAnsi" w:hAnsiTheme="minorHAnsi" w:cstheme="minorHAnsi"/>
+          <w:color w:val="000000"/>
+        </w:rPr>
+      </w:pPr>
+      <w:r>
+        <w:rPr>
+          <w:rFonts w:asciiTheme="minorHAnsi" w:hAnsiTheme="minorHAnsi" w:cstheme="minorHAnsi"/>
+          <w:color w:val="000000"/>
+        </w:rPr>
+        <w:t>- Meeting, Incentive, Conference</w:t>
+      </w:r>
+      <w:r>
+        <w:rPr>
+          <w:rFonts w:asciiTheme="minorHAnsi" w:hAnsiTheme="minorHAnsi" w:cstheme="minorHAnsi"/>
+          <w:color w:val="000000"/>
+        </w:rPr>
+        <w:t>s</w:t>
+      </w:r>
+      <w:r>
+        <w:rPr>
+          <w:rFonts w:asciiTheme="minorHAnsi" w:hAnsiTheme="minorHAnsi" w:cstheme="minorHAnsi"/>
+          <w:color w:val="000000"/>
+        </w:rPr>
+        <w:t xml:space="preserve"> and Events (MICE) - average group sizes and even activity</w:t>
+      </w:r>
+    </w:p>
+    <w:p>
+      <w:pPr>
+        <w:pStyle w:val="NormalWeb"/>
+        <w:spacing w:line="360" w:lineRule="auto"/>
+        <w:rPr>
+          <w:rFonts w:asciiTheme="minorHAnsi" w:hAnsiTheme="minorHAnsi" w:cstheme="minorHAnsi"/>
+          <w:color w:val="000000"/>
+        </w:rPr>
+      </w:pPr>
+    </w:p>
+    <w:p>
+      <w:pPr>
+        <w:pStyle w:val="NormalWeb"/>
+        <w:spacing w:line="360" w:lineRule="auto"/>
+        <w:rPr>
+          <w:rFonts w:asciiTheme="minorHAnsi" w:hAnsiTheme="minorHAnsi" w:cstheme="minorHAnsi"/>
+          <w:color w:val="000000"/>
+        </w:rPr>
+      </w:pPr>
+    </w:p>
+    <w:p>
+      <w:pPr>
+        <w:pStyle w:val="NormalWeb"/>
+        <w:spacing w:line="360" w:lineRule="auto"/>
+        <w:rPr>
+          <w:rFonts w:asciiTheme="minorHAnsi" w:hAnsiTheme="minorHAnsi" w:cstheme="minorHAnsi"/>
+          <w:color w:val="000000"/>
+        </w:rPr>
+      </w:pPr>
+    </w:p>
+    <w:p>
+      <w:pPr>
+        <w:pStyle w:val="NormalWeb"/>
+        <w:spacing w:line="360" w:lineRule="auto"/>
+        <w:rPr>
+          <w:rFonts w:asciiTheme="minorHAnsi" w:hAnsiTheme="minorHAnsi" w:cstheme="minorHAnsi"/>
+          <w:color w:val="000000"/>
+        </w:rPr>
+      </w:pPr>
+      <w:r>
+        <w:rPr>
+          <w:rFonts w:asciiTheme="minorHAnsi" w:hAnsiTheme="minorHAnsi" w:cstheme="minorHAnsi"/>
+          <w:color w:val="000000"/>
+        </w:rPr>
+        <w:t>Use of technologies </w:t>
+      </w:r>
+    </w:p>
+    <w:p>
+      <w:pPr>
+        <w:pStyle w:val="NormalWeb"/>
+        <w:spacing w:line="360" w:lineRule="auto"/>
+        <w:rPr>
+          <w:rFonts w:asciiTheme="minorHAnsi" w:hAnsiTheme="minorHAnsi" w:cstheme="minorHAnsi"/>
+          <w:color w:val="000000"/>
+        </w:rPr>
+      </w:pPr>
+    </w:p>
+    <w:p>
+      <w:pPr>
+        <w:pStyle w:val="BodyText"/>
+        <w:spacing w:before="100" w:beforeAutospacing="1" w:after="100" w:afterAutospacing="1" w:line="360" w:lineRule="auto"/>
+        <w:ind w:left="135" w:right="114"/>
+        <w:jc w:val="both"/>
+      </w:pPr>
+      <w:r>
+        <w:t>We have used two different supervised machine learning models, Random Forest and Linear regression, that</w:t>
+      </w:r>
+      <w:r>
+        <w:rPr>
+          <w:spacing w:val="1"/>
+        </w:rPr>
+        <w:t xml:space="preserve"> </w:t>
+      </w:r>
+      <w:r>
+        <w:t>may often</w:t>
+      </w:r>
+      <w:r>
+        <w:rPr>
+          <w:spacing w:val="2"/>
+        </w:rPr>
+        <w:t xml:space="preserve"> </w:t>
+      </w:r>
+      <w:r>
+        <w:t>use</w:t>
+      </w:r>
+      <w:r>
+        <w:rPr>
+          <w:spacing w:val="2"/>
+        </w:rPr>
+        <w:t xml:space="preserve"> </w:t>
+      </w:r>
+      <w:r>
+        <w:t>in</w:t>
+      </w:r>
+      <w:r>
+        <w:rPr>
+          <w:spacing w:val="2"/>
+        </w:rPr>
+        <w:t xml:space="preserve"> </w:t>
+      </w:r>
+      <w:r>
+        <w:t>regression</w:t>
+      </w:r>
+      <w:r>
+        <w:rPr>
+          <w:spacing w:val="4"/>
+        </w:rPr>
+        <w:t xml:space="preserve"> </w:t>
+      </w:r>
+      <w:r>
+        <w:t>and</w:t>
+      </w:r>
+      <w:r>
+        <w:rPr>
+          <w:spacing w:val="2"/>
+        </w:rPr>
+        <w:t xml:space="preserve"> </w:t>
+      </w:r>
+      <w:r>
+        <w:t>classification problems.</w:t>
+      </w:r>
+    </w:p>
+    <w:p>
+      <w:pPr>
+        <w:pStyle w:val="NormalWeb"/>
         <w:spacing w:before="0" w:beforeAutospacing="0" w:after="0" w:afterAutospacing="0"/>
         <w:rPr>
           <w:rFonts w:asciiTheme="minorHAnsi" w:hAnsiTheme="minorHAnsi" w:cstheme="minorHAnsi"/>
           <w:color w:val="000000"/>
         </w:rPr>
       </w:pPr>
-      <w:r>
-        <w:rPr>
-          <w:rFonts w:asciiTheme="minorHAnsi" w:hAnsiTheme="minorHAnsi" w:cstheme="minorHAnsi"/>
-          <w:color w:val="000000"/>
-        </w:rPr>
-        <w:t>Introduction</w:t>
-      </w:r>
     </w:p>
     <w:p>
       <w:pPr>
@@ -1140,7 +1695,7 @@
           <w:rFonts w:asciiTheme="minorHAnsi" w:hAnsiTheme="minorHAnsi" w:cstheme="minorHAnsi"/>
           <w:color w:val="000000"/>
         </w:rPr>
-        <w:t>Business Understanding </w:t>
+        <w:t>Libraries </w:t>
       </w:r>
     </w:p>
     <w:p>
@@ -1166,8 +1721,27 @@
         <w:rPr>
           <w:rFonts w:asciiTheme="minorHAnsi" w:hAnsiTheme="minorHAnsi" w:cstheme="minorHAnsi"/>
           <w:color w:val="000000"/>
-        </w:rPr>
-        <w:t>Subject area: Hospitality Management with focus on Revenue Management </w:t>
+          <w:shd w:val="clear" w:color="auto" w:fill="FFFFFF"/>
+        </w:rPr>
+        <w:t xml:space="preserve">We have downloaded all the libraries, panda for data manipulation and analysis library, </w:t>
+      </w:r>
+      <w:proofErr w:type="gramStart"/>
+      <w:r>
+        <w:rPr>
+          <w:rFonts w:asciiTheme="minorHAnsi" w:hAnsiTheme="minorHAnsi" w:cstheme="minorHAnsi"/>
+          <w:color w:val="000000"/>
+          <w:shd w:val="clear" w:color="auto" w:fill="FFFFFF"/>
+        </w:rPr>
+        <w:t>matplotlib.pyplot</w:t>
+      </w:r>
+      <w:proofErr w:type="gramEnd"/>
+      <w:r>
+        <w:rPr>
+          <w:rFonts w:asciiTheme="minorHAnsi" w:hAnsiTheme="minorHAnsi" w:cstheme="minorHAnsi"/>
+          <w:color w:val="000000"/>
+          <w:shd w:val="clear" w:color="auto" w:fill="FFFFFF"/>
+        </w:rPr>
+        <w:t xml:space="preserve"> and seaborn for data visualisation, numpy for numerical computing, sklearn libraries for future scaling for ML models, PCA, encoding, training and testing sets, linear regression model for predictive modelling. Libraries are now imported and have been assigned the abbreviated formats. The abbreviated format makes recalling and using these libraries more efficient. Lastly, we have uploaded a csv file that we renamed as a hotel.df for easy reference.</w:t>
       </w:r>
     </w:p>
     <w:p>
@@ -1189,6 +1763,20 @@
           <w:color w:val="000000"/>
         </w:rPr>
       </w:pPr>
+      <w:r>
+        <w:rPr>
+          <w:rFonts w:asciiTheme="minorHAnsi" w:hAnsiTheme="minorHAnsi" w:cstheme="minorHAnsi"/>
+          <w:color w:val="000000"/>
+        </w:rPr>
+        <w:t>Dataset </w:t>
+      </w:r>
+      <w:r>
+        <w:rPr>
+          <w:rFonts w:asciiTheme="minorHAnsi" w:hAnsiTheme="minorHAnsi" w:cstheme="minorHAnsi"/>
+          <w:color w:val="000000"/>
+        </w:rPr>
+        <w:t xml:space="preserve">and Data Understanding </w:t>
+      </w:r>
     </w:p>
     <w:p>
       <w:pPr>
@@ -1214,8 +1802,85 @@
           <w:rFonts w:asciiTheme="minorHAnsi" w:hAnsiTheme="minorHAnsi" w:cstheme="minorHAnsi"/>
           <w:color w:val="000000"/>
         </w:rPr>
-        <w:t>Project Plan </w:t>
-      </w:r>
+        <w:t>Data was acquired from Property Management Systems SQL databases</w:t>
+      </w:r>
+      <w:r>
+        <w:rPr>
+          <w:rFonts w:asciiTheme="minorHAnsi" w:hAnsiTheme="minorHAnsi" w:cstheme="minorHAnsi"/>
+          <w:color w:val="000000"/>
+        </w:rPr>
+        <w:t>. The dataset contains actual bookings due to arrive from 01</w:t>
+      </w:r>
+      <w:r>
+        <w:rPr>
+          <w:rFonts w:asciiTheme="minorHAnsi" w:hAnsiTheme="minorHAnsi" w:cstheme="minorHAnsi"/>
+          <w:color w:val="000000"/>
+          <w:vertAlign w:val="superscript"/>
+        </w:rPr>
+        <w:t>st</w:t>
+      </w:r>
+      <w:r>
+        <w:rPr>
+          <w:rFonts w:asciiTheme="minorHAnsi" w:hAnsiTheme="minorHAnsi" w:cstheme="minorHAnsi"/>
+          <w:color w:val="000000"/>
+        </w:rPr>
+        <w:t xml:space="preserve"> July 2015 to 31</w:t>
+      </w:r>
+      <w:r>
+        <w:rPr>
+          <w:rFonts w:asciiTheme="minorHAnsi" w:hAnsiTheme="minorHAnsi" w:cstheme="minorHAnsi"/>
+          <w:color w:val="000000"/>
+          <w:vertAlign w:val="superscript"/>
+        </w:rPr>
+        <w:t>st</w:t>
+      </w:r>
+      <w:r>
+        <w:rPr>
+          <w:rFonts w:asciiTheme="minorHAnsi" w:hAnsiTheme="minorHAnsi" w:cstheme="minorHAnsi"/>
+          <w:color w:val="000000"/>
+        </w:rPr>
+        <w:t xml:space="preserve"> Aug 2017 and includes bookings that have materialized and bookings that were cancelled. </w:t>
+      </w:r>
+      <w:r>
+        <w:rPr>
+          <w:rFonts w:asciiTheme="minorHAnsi" w:hAnsiTheme="minorHAnsi" w:cstheme="minorHAnsi"/>
+          <w:color w:val="000000"/>
+        </w:rPr>
+        <w:t xml:space="preserve">The data set has 119390 observations and 32 features, where each observation represents a hotel booking. </w:t>
+      </w:r>
+    </w:p>
+    <w:p>
+      <w:pPr>
+        <w:shd w:val="clear" w:color="auto" w:fill="FFFFFF"/>
+        <w:tabs>
+          <w:tab w:val="left" w:pos="916"/>
+          <w:tab w:val="left" w:pos="1832"/>
+          <w:tab w:val="left" w:pos="2748"/>
+          <w:tab w:val="left" w:pos="3664"/>
+          <w:tab w:val="left" w:pos="4580"/>
+          <w:tab w:val="left" w:pos="5496"/>
+          <w:tab w:val="left" w:pos="6412"/>
+          <w:tab w:val="left" w:pos="7328"/>
+          <w:tab w:val="left" w:pos="8244"/>
+          <w:tab w:val="left" w:pos="9160"/>
+          <w:tab w:val="left" w:pos="10076"/>
+          <w:tab w:val="left" w:pos="10992"/>
+          <w:tab w:val="left" w:pos="11908"/>
+          <w:tab w:val="left" w:pos="12824"/>
+          <w:tab w:val="left" w:pos="13740"/>
+          <w:tab w:val="left" w:pos="14656"/>
+        </w:tabs>
+        <w:wordWrap w:val="0"/>
+        <w:spacing w:after="0" w:line="240" w:lineRule="auto"/>
+        <w:textAlignment w:val="baseline"/>
+        <w:rPr>
+          <w:rFonts w:ascii="Courier New" w:eastAsia="Times New Roman" w:hAnsi="Courier New" w:cs="Courier New"/>
+          <w:color w:val="000000"/>
+          <w:sz w:val="21"/>
+          <w:szCs w:val="21"/>
+          <w:lang w:eastAsia="en-IE"/>
+        </w:rPr>
+      </w:pPr>
     </w:p>
     <w:p>
       <w:pPr>
@@ -1236,6 +1901,13 @@
           <w:color w:val="000000"/>
         </w:rPr>
       </w:pPr>
+      <w:r>
+        <w:rPr>
+          <w:rFonts w:asciiTheme="minorHAnsi" w:hAnsiTheme="minorHAnsi" w:cstheme="minorHAnsi"/>
+          <w:color w:val="000000"/>
+        </w:rPr>
+        <w:t>Data Prep</w:t>
+      </w:r>
     </w:p>
     <w:p>
       <w:pPr>
@@ -1246,13 +1918,6 @@
           <w:color w:val="000000"/>
         </w:rPr>
       </w:pPr>
-      <w:r>
-        <w:rPr>
-          <w:rFonts w:asciiTheme="minorHAnsi" w:hAnsiTheme="minorHAnsi" w:cstheme="minorHAnsi"/>
-          <w:color w:val="000000"/>
-        </w:rPr>
-        <w:t>Use of technologies </w:t>
-      </w:r>
     </w:p>
     <w:p>
       <w:pPr>
@@ -1263,6 +1928,13 @@
           <w:color w:val="000000"/>
         </w:rPr>
       </w:pPr>
+      <w:r>
+        <w:rPr>
+          <w:rFonts w:asciiTheme="minorHAnsi" w:hAnsiTheme="minorHAnsi" w:cstheme="minorHAnsi"/>
+          <w:color w:val="000000"/>
+        </w:rPr>
+        <w:t>Data Vis</w:t>
+      </w:r>
     </w:p>
     <w:p>
       <w:pPr>
@@ -1273,13 +1945,6 @@
           <w:color w:val="000000"/>
         </w:rPr>
       </w:pPr>
-      <w:r>
-        <w:rPr>
-          <w:rFonts w:asciiTheme="minorHAnsi" w:hAnsiTheme="minorHAnsi" w:cstheme="minorHAnsi"/>
-          <w:color w:val="000000"/>
-        </w:rPr>
-        <w:t>Libraries </w:t>
-      </w:r>
     </w:p>
     <w:p>
       <w:pPr>
@@ -1290,6 +1955,13 @@
           <w:color w:val="000000"/>
         </w:rPr>
       </w:pPr>
+      <w:r>
+        <w:rPr>
+          <w:rFonts w:asciiTheme="minorHAnsi" w:hAnsiTheme="minorHAnsi" w:cstheme="minorHAnsi"/>
+          <w:color w:val="000000"/>
+        </w:rPr>
+        <w:t>Models </w:t>
+      </w:r>
     </w:p>
     <w:p>
       <w:pPr>
@@ -1297,17 +1969,665 @@
         <w:spacing w:before="0" w:beforeAutospacing="0" w:after="0" w:afterAutospacing="0"/>
         <w:rPr>
           <w:rFonts w:asciiTheme="minorHAnsi" w:hAnsiTheme="minorHAnsi" w:cstheme="minorHAnsi"/>
-          <w:color w:val="000000"/>
-        </w:rPr>
-      </w:pPr>
-      <w:r>
-        <w:rPr>
-          <w:rFonts w:asciiTheme="minorHAnsi" w:hAnsiTheme="minorHAnsi" w:cstheme="minorHAnsi"/>
-          <w:color w:val="000000"/>
-          <w:shd w:val="clear" w:color="auto" w:fill="FFFFFF"/>
-        </w:rPr>
-        <w:t>We have downloaded all the libraries, panda for data manipulation and analysis library, matplotlib.pyplot and seaborn for data visualisation, numpy for numerical computing, sklearn libraries for future scaling for ML models, PCA, encoding, training and testing sets, linear regression model for predictive modelling. Libraries are now imported and have been assigned the abbreviated formats. The abbreviated format makes recalling and using these libraries more efficient. Lastly, we have uploaded a csv file that we renamed as a hotel.df for easy reference.</w:t>
-      </w:r>
+          <w:color w:val="FF0000"/>
+        </w:rPr>
+      </w:pPr>
+    </w:p>
+    <w:p>
+      <w:pPr>
+        <w:pStyle w:val="BodyText"/>
+        <w:spacing w:line="369" w:lineRule="auto"/>
+        <w:ind w:left="135" w:right="113"/>
+        <w:jc w:val="both"/>
+        <w:rPr>
+          <w:color w:val="FF0000"/>
+        </w:rPr>
+      </w:pPr>
+      <w:r>
+        <w:rPr>
+          <w:color w:val="FF0000"/>
+        </w:rPr>
+        <w:t>We</w:t>
+      </w:r>
+      <w:r>
+        <w:rPr>
+          <w:color w:val="FF0000"/>
+          <w:spacing w:val="1"/>
+        </w:rPr>
+        <w:t xml:space="preserve"> </w:t>
+      </w:r>
+      <w:r>
+        <w:rPr>
+          <w:color w:val="FF0000"/>
+        </w:rPr>
+        <w:t>have</w:t>
+      </w:r>
+      <w:r>
+        <w:rPr>
+          <w:color w:val="FF0000"/>
+          <w:spacing w:val="1"/>
+        </w:rPr>
+        <w:t xml:space="preserve"> </w:t>
+      </w:r>
+      <w:r>
+        <w:rPr>
+          <w:color w:val="FF0000"/>
+        </w:rPr>
+        <w:t>used</w:t>
+      </w:r>
+      <w:r>
+        <w:rPr>
+          <w:color w:val="FF0000"/>
+          <w:spacing w:val="1"/>
+        </w:rPr>
+        <w:t xml:space="preserve"> </w:t>
+      </w:r>
+      <w:r>
+        <w:rPr>
+          <w:color w:val="FF0000"/>
+        </w:rPr>
+        <w:t>two</w:t>
+      </w:r>
+      <w:r>
+        <w:rPr>
+          <w:color w:val="FF0000"/>
+          <w:spacing w:val="1"/>
+        </w:rPr>
+        <w:t xml:space="preserve"> </w:t>
+      </w:r>
+      <w:r>
+        <w:rPr>
+          <w:color w:val="FF0000"/>
+        </w:rPr>
+        <w:t>different</w:t>
+      </w:r>
+      <w:r>
+        <w:rPr>
+          <w:color w:val="FF0000"/>
+          <w:spacing w:val="1"/>
+        </w:rPr>
+        <w:t xml:space="preserve"> </w:t>
+      </w:r>
+      <w:r>
+        <w:rPr>
+          <w:color w:val="FF0000"/>
+        </w:rPr>
+        <w:t>machine</w:t>
+      </w:r>
+      <w:r>
+        <w:rPr>
+          <w:color w:val="FF0000"/>
+          <w:spacing w:val="1"/>
+        </w:rPr>
+        <w:t xml:space="preserve"> </w:t>
+      </w:r>
+      <w:r>
+        <w:rPr>
+          <w:color w:val="FF0000"/>
+        </w:rPr>
+        <w:t>learning</w:t>
+      </w:r>
+      <w:r>
+        <w:rPr>
+          <w:color w:val="FF0000"/>
+          <w:spacing w:val="1"/>
+        </w:rPr>
+        <w:t xml:space="preserve"> </w:t>
+      </w:r>
+      <w:r>
+        <w:rPr>
+          <w:color w:val="FF0000"/>
+        </w:rPr>
+        <w:t>algorithms</w:t>
+      </w:r>
+      <w:r>
+        <w:rPr>
+          <w:color w:val="FF0000"/>
+          <w:spacing w:val="1"/>
+        </w:rPr>
+        <w:t xml:space="preserve"> </w:t>
+      </w:r>
+      <w:r>
+        <w:rPr>
+          <w:color w:val="FF0000"/>
+        </w:rPr>
+        <w:t>including</w:t>
+      </w:r>
+      <w:r>
+        <w:rPr>
+          <w:color w:val="FF0000"/>
+          <w:spacing w:val="1"/>
+        </w:rPr>
+        <w:t xml:space="preserve"> </w:t>
+      </w:r>
+      <w:r>
+        <w:rPr>
+          <w:color w:val="FF0000"/>
+        </w:rPr>
+        <w:t>linear</w:t>
+      </w:r>
+      <w:r>
+        <w:rPr>
+          <w:color w:val="FF0000"/>
+          <w:spacing w:val="1"/>
+        </w:rPr>
+        <w:t xml:space="preserve"> </w:t>
+      </w:r>
+      <w:r>
+        <w:rPr>
+          <w:color w:val="FF0000"/>
+        </w:rPr>
+        <w:t>regression</w:t>
+      </w:r>
+      <w:r>
+        <w:rPr>
+          <w:color w:val="FF0000"/>
+          <w:spacing w:val="1"/>
+        </w:rPr>
+        <w:t xml:space="preserve"> </w:t>
+      </w:r>
+      <w:r>
+        <w:rPr>
+          <w:color w:val="FF0000"/>
+        </w:rPr>
+        <w:t>and</w:t>
+      </w:r>
+      <w:r>
+        <w:rPr>
+          <w:color w:val="FF0000"/>
+          <w:spacing w:val="1"/>
+        </w:rPr>
+        <w:t xml:space="preserve"> </w:t>
+      </w:r>
+      <w:r>
+        <w:rPr>
+          <w:color w:val="FF0000"/>
+        </w:rPr>
+        <w:t>random</w:t>
+      </w:r>
+      <w:r>
+        <w:rPr>
+          <w:color w:val="FF0000"/>
+          <w:spacing w:val="1"/>
+        </w:rPr>
+        <w:t xml:space="preserve"> </w:t>
+      </w:r>
+      <w:r>
+        <w:rPr>
+          <w:color w:val="FF0000"/>
+        </w:rPr>
+        <w:t>forest</w:t>
+      </w:r>
+      <w:r>
+        <w:rPr>
+          <w:color w:val="FF0000"/>
+          <w:spacing w:val="1"/>
+        </w:rPr>
+        <w:t xml:space="preserve"> </w:t>
+      </w:r>
+      <w:r>
+        <w:rPr>
+          <w:color w:val="FF0000"/>
+        </w:rPr>
+        <w:t>algorithm. Both the models have focused on to resolve the regression and classification prediction of featured</w:t>
+      </w:r>
+      <w:r>
+        <w:rPr>
+          <w:color w:val="FF0000"/>
+          <w:spacing w:val="1"/>
+        </w:rPr>
+        <w:t xml:space="preserve"> </w:t>
+      </w:r>
+      <w:r>
+        <w:rPr>
+          <w:color w:val="FF0000"/>
+        </w:rPr>
+        <w:t>variable. We have done different steps to make the data useful. Such as removing unnecessary variables and</w:t>
+      </w:r>
+      <w:r>
+        <w:rPr>
+          <w:color w:val="FF0000"/>
+          <w:spacing w:val="1"/>
+        </w:rPr>
+        <w:t xml:space="preserve"> </w:t>
+      </w:r>
+      <w:r>
+        <w:rPr>
+          <w:color w:val="FF0000"/>
+        </w:rPr>
+        <w:t>making the dummy variables of symptoms using age of the patients. After encoding there were 4239 rows and</w:t>
+      </w:r>
+      <w:r>
+        <w:rPr>
+          <w:color w:val="FF0000"/>
+          <w:spacing w:val="1"/>
+        </w:rPr>
+        <w:t xml:space="preserve"> </w:t>
+      </w:r>
+      <w:r>
+        <w:rPr>
+          <w:color w:val="FF0000"/>
+        </w:rPr>
+        <w:t>44</w:t>
+      </w:r>
+      <w:r>
+        <w:rPr>
+          <w:color w:val="FF0000"/>
+          <w:spacing w:val="3"/>
+        </w:rPr>
+        <w:t xml:space="preserve"> </w:t>
+      </w:r>
+      <w:r>
+        <w:rPr>
+          <w:color w:val="FF0000"/>
+        </w:rPr>
+        <w:t>feature</w:t>
+      </w:r>
+      <w:r>
+        <w:rPr>
+          <w:color w:val="FF0000"/>
+          <w:spacing w:val="-1"/>
+        </w:rPr>
+        <w:t xml:space="preserve"> </w:t>
+      </w:r>
+      <w:r>
+        <w:rPr>
+          <w:color w:val="FF0000"/>
+        </w:rPr>
+        <w:t>variables in</w:t>
+      </w:r>
+      <w:r>
+        <w:rPr>
+          <w:color w:val="FF0000"/>
+          <w:spacing w:val="1"/>
+        </w:rPr>
+        <w:t xml:space="preserve"> </w:t>
+      </w:r>
+      <w:r>
+        <w:rPr>
+          <w:color w:val="FF0000"/>
+        </w:rPr>
+        <w:t>this</w:t>
+      </w:r>
+      <w:r>
+        <w:rPr>
+          <w:color w:val="FF0000"/>
+          <w:spacing w:val="2"/>
+        </w:rPr>
+        <w:t xml:space="preserve"> </w:t>
+      </w:r>
+      <w:r>
+        <w:rPr>
+          <w:color w:val="FF0000"/>
+        </w:rPr>
+        <w:t>dataset.</w:t>
+      </w:r>
+    </w:p>
+    <w:p>
+      <w:pPr>
+        <w:pStyle w:val="BodyText"/>
+        <w:spacing w:before="8"/>
+        <w:rPr>
+          <w:color w:val="FF0000"/>
+          <w:sz w:val="19"/>
+        </w:rPr>
+      </w:pPr>
+    </w:p>
+    <w:p>
+      <w:pPr>
+        <w:pStyle w:val="Heading2"/>
+        <w:rPr>
+          <w:color w:val="FF0000"/>
+        </w:rPr>
+      </w:pPr>
+      <w:bookmarkStart w:id="1" w:name="_TOC_250005"/>
+      <w:r>
+        <w:rPr>
+          <w:color w:val="FF0000"/>
+        </w:rPr>
+        <w:t>Challenges</w:t>
+      </w:r>
+      <w:r>
+        <w:rPr>
+          <w:color w:val="FF0000"/>
+          <w:spacing w:val="22"/>
+        </w:rPr>
+        <w:t xml:space="preserve"> </w:t>
+      </w:r>
+      <w:bookmarkEnd w:id="1"/>
+      <w:r>
+        <w:rPr>
+          <w:color w:val="FF0000"/>
+        </w:rPr>
+        <w:t>encountered</w:t>
+      </w:r>
+    </w:p>
+    <w:p>
+      <w:pPr>
+        <w:pStyle w:val="BodyText"/>
+        <w:spacing w:before="3"/>
+        <w:rPr>
+          <w:b/>
+          <w:color w:val="FF0000"/>
+          <w:sz w:val="31"/>
+        </w:rPr>
+      </w:pPr>
+    </w:p>
+    <w:p>
+      <w:pPr>
+        <w:pStyle w:val="BodyText"/>
+        <w:spacing w:line="369" w:lineRule="auto"/>
+        <w:ind w:left="135" w:right="103"/>
+        <w:jc w:val="both"/>
+      </w:pPr>
+      <w:r>
+        <w:rPr>
+          <w:color w:val="FF0000"/>
+        </w:rPr>
+        <w:t>Different challenges have been encountered in working with this dataset and applying models on it. These</w:t>
+      </w:r>
+      <w:r>
+        <w:rPr>
+          <w:color w:val="FF0000"/>
+          <w:spacing w:val="1"/>
+        </w:rPr>
+        <w:t xml:space="preserve"> </w:t>
+      </w:r>
+      <w:r>
+        <w:rPr>
+          <w:color w:val="FF0000"/>
+        </w:rPr>
+        <w:t>challenges</w:t>
+      </w:r>
+      <w:r>
+        <w:rPr>
+          <w:color w:val="FF0000"/>
+          <w:spacing w:val="28"/>
+        </w:rPr>
+        <w:t xml:space="preserve"> </w:t>
+      </w:r>
+      <w:r>
+        <w:rPr>
+          <w:color w:val="FF0000"/>
+        </w:rPr>
+        <w:t>may</w:t>
+      </w:r>
+      <w:r>
+        <w:rPr>
+          <w:color w:val="FF0000"/>
+          <w:spacing w:val="24"/>
+        </w:rPr>
+        <w:t xml:space="preserve"> </w:t>
+      </w:r>
+      <w:r>
+        <w:rPr>
+          <w:color w:val="FF0000"/>
+        </w:rPr>
+        <w:t>include</w:t>
+      </w:r>
+      <w:r>
+        <w:rPr>
+          <w:color w:val="FF0000"/>
+          <w:spacing w:val="23"/>
+        </w:rPr>
+        <w:t xml:space="preserve"> </w:t>
+      </w:r>
+      <w:r>
+        <w:rPr>
+          <w:color w:val="FF0000"/>
+        </w:rPr>
+        <w:t>the</w:t>
+      </w:r>
+      <w:r>
+        <w:rPr>
+          <w:color w:val="FF0000"/>
+          <w:spacing w:val="22"/>
+        </w:rPr>
+        <w:t xml:space="preserve"> </w:t>
+      </w:r>
+      <w:r>
+        <w:rPr>
+          <w:color w:val="FF0000"/>
+        </w:rPr>
+        <w:t>big</w:t>
+      </w:r>
+      <w:r>
+        <w:rPr>
+          <w:color w:val="FF0000"/>
+          <w:spacing w:val="27"/>
+        </w:rPr>
+        <w:t xml:space="preserve"> </w:t>
+      </w:r>
+      <w:r>
+        <w:rPr>
+          <w:color w:val="FF0000"/>
+        </w:rPr>
+        <w:t>size</w:t>
+      </w:r>
+      <w:r>
+        <w:rPr>
+          <w:color w:val="FF0000"/>
+          <w:spacing w:val="27"/>
+        </w:rPr>
+        <w:t xml:space="preserve"> </w:t>
+      </w:r>
+      <w:r>
+        <w:rPr>
+          <w:color w:val="FF0000"/>
+        </w:rPr>
+        <w:t>of</w:t>
+      </w:r>
+      <w:r>
+        <w:rPr>
+          <w:color w:val="FF0000"/>
+          <w:spacing w:val="23"/>
+        </w:rPr>
+        <w:t xml:space="preserve"> </w:t>
+      </w:r>
+      <w:r>
+        <w:rPr>
+          <w:color w:val="FF0000"/>
+        </w:rPr>
+        <w:t>dataset,</w:t>
+      </w:r>
+      <w:r>
+        <w:rPr>
+          <w:color w:val="FF0000"/>
+          <w:spacing w:val="24"/>
+        </w:rPr>
+        <w:t xml:space="preserve"> </w:t>
+      </w:r>
+      <w:r>
+        <w:rPr>
+          <w:color w:val="FF0000"/>
+        </w:rPr>
+        <w:t>categorizing</w:t>
+      </w:r>
+      <w:r>
+        <w:rPr>
+          <w:color w:val="FF0000"/>
+          <w:spacing w:val="23"/>
+        </w:rPr>
+        <w:t xml:space="preserve"> </w:t>
+      </w:r>
+      <w:r>
+        <w:rPr>
+          <w:color w:val="FF0000"/>
+        </w:rPr>
+        <w:t>the</w:t>
+      </w:r>
+      <w:r>
+        <w:rPr>
+          <w:color w:val="FF0000"/>
+          <w:spacing w:val="22"/>
+        </w:rPr>
+        <w:t xml:space="preserve"> </w:t>
+      </w:r>
+      <w:r>
+        <w:rPr>
+          <w:color w:val="FF0000"/>
+        </w:rPr>
+        <w:t>descriptive</w:t>
+      </w:r>
+      <w:r>
+        <w:rPr>
+          <w:color w:val="FF0000"/>
+          <w:spacing w:val="26"/>
+        </w:rPr>
+        <w:t xml:space="preserve"> </w:t>
+      </w:r>
+      <w:r>
+        <w:rPr>
+          <w:color w:val="FF0000"/>
+        </w:rPr>
+        <w:t>text</w:t>
+      </w:r>
+      <w:r>
+        <w:rPr>
+          <w:color w:val="FF0000"/>
+          <w:spacing w:val="25"/>
+        </w:rPr>
+        <w:t xml:space="preserve"> </w:t>
+      </w:r>
+      <w:r>
+        <w:rPr>
+          <w:color w:val="FF0000"/>
+        </w:rPr>
+        <w:t>of</w:t>
+      </w:r>
+      <w:r>
+        <w:rPr>
+          <w:color w:val="FF0000"/>
+          <w:spacing w:val="27"/>
+        </w:rPr>
+        <w:t xml:space="preserve"> </w:t>
+      </w:r>
+      <w:r>
+        <w:rPr>
+          <w:color w:val="FF0000"/>
+        </w:rPr>
+        <w:t>symptoms.</w:t>
+      </w:r>
+      <w:r>
+        <w:rPr>
+          <w:color w:val="FF0000"/>
+          <w:spacing w:val="34"/>
+        </w:rPr>
+        <w:t xml:space="preserve"> </w:t>
+      </w:r>
+      <w:r>
+        <w:rPr>
+          <w:color w:val="FF0000"/>
+        </w:rPr>
+        <w:t>There</w:t>
+      </w:r>
+      <w:r>
+        <w:rPr>
+          <w:color w:val="FF0000"/>
+          <w:spacing w:val="23"/>
+        </w:rPr>
+        <w:t xml:space="preserve"> </w:t>
+      </w:r>
+      <w:r>
+        <w:rPr>
+          <w:color w:val="FF0000"/>
+        </w:rPr>
+        <w:t>were</w:t>
+      </w:r>
+      <w:r>
+        <w:rPr>
+          <w:color w:val="FF0000"/>
+          <w:spacing w:val="26"/>
+        </w:rPr>
+        <w:t xml:space="preserve"> </w:t>
+      </w:r>
+      <w:r>
+        <w:rPr>
+          <w:color w:val="FF0000"/>
+        </w:rPr>
+        <w:t>a</w:t>
+      </w:r>
+      <w:r>
+        <w:rPr>
+          <w:color w:val="FF0000"/>
+          <w:spacing w:val="-52"/>
+        </w:rPr>
+        <w:t xml:space="preserve"> </w:t>
+      </w:r>
+      <w:r>
+        <w:rPr>
+          <w:color w:val="FF0000"/>
+        </w:rPr>
+        <w:t xml:space="preserve">lot of missing values, cleaning and pre-processing of the data, sparse data after encoding, finding the </w:t>
+      </w:r>
+      <w:r>
+        <w:rPr>
+          <w:color w:val="FF0000"/>
+        </w:rPr>
+        <w:lastRenderedPageBreak/>
+        <w:t>perfect</w:t>
+      </w:r>
+      <w:r>
+        <w:rPr>
+          <w:color w:val="FF0000"/>
+          <w:spacing w:val="1"/>
+        </w:rPr>
+        <w:t xml:space="preserve"> </w:t>
+      </w:r>
+      <w:r>
+        <w:rPr>
+          <w:color w:val="FF0000"/>
+        </w:rPr>
+        <w:t>model</w:t>
+      </w:r>
+      <w:r>
+        <w:rPr>
+          <w:color w:val="FF0000"/>
+          <w:spacing w:val="1"/>
+        </w:rPr>
+        <w:t xml:space="preserve"> </w:t>
+      </w:r>
+      <w:r>
+        <w:rPr>
+          <w:color w:val="FF0000"/>
+        </w:rPr>
+        <w:t>that may</w:t>
+      </w:r>
+      <w:r>
+        <w:rPr>
+          <w:color w:val="FF0000"/>
+          <w:spacing w:val="1"/>
+        </w:rPr>
+        <w:t xml:space="preserve"> </w:t>
+      </w:r>
+      <w:r>
+        <w:rPr>
+          <w:color w:val="FF0000"/>
+        </w:rPr>
+        <w:t>give</w:t>
+      </w:r>
+      <w:r>
+        <w:rPr>
+          <w:color w:val="FF0000"/>
+          <w:spacing w:val="-1"/>
+        </w:rPr>
+        <w:t xml:space="preserve"> </w:t>
+      </w:r>
+      <w:r>
+        <w:rPr>
+          <w:color w:val="FF0000"/>
+        </w:rPr>
+        <w:t>greater accuracy.</w:t>
+      </w:r>
+    </w:p>
+    <w:p>
+      <w:pPr>
+        <w:pStyle w:val="BodyText"/>
+        <w:spacing w:before="6"/>
+        <w:rPr>
+          <w:sz w:val="19"/>
+        </w:rPr>
+      </w:pPr>
     </w:p>
     <w:p>
       <w:pPr>
@@ -1328,13 +2648,6 @@
           <w:color w:val="000000"/>
         </w:rPr>
       </w:pPr>
-      <w:r>
-        <w:rPr>
-          <w:rFonts w:asciiTheme="minorHAnsi" w:hAnsiTheme="minorHAnsi" w:cstheme="minorHAnsi"/>
-          <w:color w:val="000000"/>
-        </w:rPr>
-        <w:t>Dataset </w:t>
-      </w:r>
     </w:p>
     <w:p>
       <w:pPr>
@@ -1360,7 +2673,7 @@
           <w:rFonts w:asciiTheme="minorHAnsi" w:hAnsiTheme="minorHAnsi" w:cstheme="minorHAnsi"/>
           <w:color w:val="000000"/>
         </w:rPr>
-        <w:t>Data was acquired from Property Management Systems SQL databases </w:t>
+        <w:t>Challenges </w:t>
       </w:r>
     </w:p>
     <w:p>
@@ -1387,7 +2700,7 @@
           <w:rFonts w:asciiTheme="minorHAnsi" w:hAnsiTheme="minorHAnsi" w:cstheme="minorHAnsi"/>
           <w:color w:val="000000"/>
         </w:rPr>
-        <w:t>We’re looking at the difference properties in Portugal, one being hotel is located in the city of Lisbon and the second property is a holiday resort in the region of Algarve. </w:t>
+        <w:t>Analysis of Results </w:t>
       </w:r>
     </w:p>
     <w:p>
@@ -1409,6 +2722,13 @@
           <w:color w:val="000000"/>
         </w:rPr>
       </w:pPr>
+      <w:r>
+        <w:rPr>
+          <w:rFonts w:asciiTheme="minorHAnsi" w:hAnsiTheme="minorHAnsi" w:cstheme="minorHAnsi"/>
+          <w:color w:val="000000"/>
+        </w:rPr>
+        <w:t>Conclusion</w:t>
+      </w:r>
     </w:p>
     <w:p>
       <w:pPr>
@@ -1419,12 +2739,220 @@
           <w:color w:val="000000"/>
         </w:rPr>
       </w:pPr>
-      <w:r>
-        <w:rPr>
-          <w:rFonts w:asciiTheme="minorHAnsi" w:hAnsiTheme="minorHAnsi" w:cstheme="minorHAnsi"/>
-          <w:color w:val="000000"/>
-        </w:rPr>
-        <w:t>ML</w:t>
+    </w:p>
+    <w:p>
+      <w:pPr>
+        <w:pStyle w:val="NormalWeb"/>
+        <w:rPr>
+          <w:rFonts w:asciiTheme="minorHAnsi" w:hAnsiTheme="minorHAnsi" w:cstheme="minorHAnsi"/>
+          <w:color w:val="FF0000"/>
+        </w:rPr>
+      </w:pPr>
+      <w:r>
+        <w:rPr>
+          <w:rFonts w:asciiTheme="minorHAnsi" w:hAnsiTheme="minorHAnsi" w:cstheme="minorHAnsi"/>
+          <w:color w:val="FF0000"/>
+        </w:rPr>
+        <w:t xml:space="preserve">Conclusion: </w:t>
+      </w:r>
+      <w:r>
+        <w:rPr>
+          <w:rFonts w:asciiTheme="minorHAnsi" w:hAnsiTheme="minorHAnsi" w:cstheme="minorHAnsi"/>
+          <w:color w:val="FF0000"/>
+        </w:rPr>
+        <w:t>Create flexible price plans depending on competition analysis, seasonality, and demand.</w:t>
+      </w:r>
+    </w:p>
+    <w:p>
+      <w:pPr>
+        <w:pStyle w:val="NormalWeb"/>
+        <w:rPr>
+          <w:rFonts w:asciiTheme="minorHAnsi" w:hAnsiTheme="minorHAnsi" w:cstheme="minorHAnsi"/>
+          <w:color w:val="FF0000"/>
+        </w:rPr>
+      </w:pPr>
+      <w:r>
+        <w:rPr>
+          <w:rFonts w:asciiTheme="minorHAnsi" w:hAnsiTheme="minorHAnsi" w:cstheme="minorHAnsi"/>
+          <w:color w:val="FF0000"/>
+        </w:rPr>
+        <w:t>Strategically use promotions and discounts to increase demand.</w:t>
+      </w:r>
+    </w:p>
+    <w:p>
+      <w:pPr>
+        <w:pStyle w:val="NormalWeb"/>
+        <w:rPr>
+          <w:rFonts w:asciiTheme="minorHAnsi" w:hAnsiTheme="minorHAnsi" w:cstheme="minorHAnsi"/>
+          <w:color w:val="FF0000"/>
+        </w:rPr>
+      </w:pPr>
+      <w:r>
+        <w:rPr>
+          <w:rFonts w:asciiTheme="minorHAnsi" w:hAnsiTheme="minorHAnsi" w:cstheme="minorHAnsi"/>
+          <w:color w:val="FF0000"/>
+        </w:rPr>
+        <w:t>Working together and communicating:</w:t>
+      </w:r>
+    </w:p>
+    <w:p>
+      <w:pPr>
+        <w:pStyle w:val="NormalWeb"/>
+        <w:rPr>
+          <w:rFonts w:asciiTheme="minorHAnsi" w:hAnsiTheme="minorHAnsi" w:cstheme="minorHAnsi"/>
+          <w:color w:val="FF0000"/>
+        </w:rPr>
+      </w:pPr>
+      <w:r>
+        <w:rPr>
+          <w:rFonts w:asciiTheme="minorHAnsi" w:hAnsiTheme="minorHAnsi" w:cstheme="minorHAnsi"/>
+          <w:color w:val="FF0000"/>
+        </w:rPr>
+        <w:t>Encourage cooperation between the marketing, sales, and revenue management departments.</w:t>
+      </w:r>
+    </w:p>
+    <w:p>
+      <w:pPr>
+        <w:pStyle w:val="NormalWeb"/>
+        <w:rPr>
+          <w:rFonts w:asciiTheme="minorHAnsi" w:hAnsiTheme="minorHAnsi" w:cstheme="minorHAnsi"/>
+          <w:color w:val="FF0000"/>
+        </w:rPr>
+      </w:pPr>
+      <w:r>
+        <w:rPr>
+          <w:rFonts w:asciiTheme="minorHAnsi" w:hAnsiTheme="minorHAnsi" w:cstheme="minorHAnsi"/>
+          <w:color w:val="FF0000"/>
+        </w:rPr>
+        <w:t>Align price tactics with marketing initiatives and sales targets.</w:t>
+      </w:r>
+    </w:p>
+    <w:p>
+      <w:pPr>
+        <w:pStyle w:val="NormalWeb"/>
+        <w:rPr>
+          <w:rFonts w:asciiTheme="minorHAnsi" w:hAnsiTheme="minorHAnsi" w:cstheme="minorHAnsi"/>
+          <w:color w:val="FF0000"/>
+        </w:rPr>
+      </w:pPr>
+      <w:r>
+        <w:rPr>
+          <w:rFonts w:asciiTheme="minorHAnsi" w:hAnsiTheme="minorHAnsi" w:cstheme="minorHAnsi"/>
+          <w:color w:val="FF0000"/>
+        </w:rPr>
+        <w:t>Integrating operations:</w:t>
+      </w:r>
+    </w:p>
+    <w:p>
+      <w:pPr>
+        <w:pStyle w:val="NormalWeb"/>
+        <w:rPr>
+          <w:rFonts w:asciiTheme="minorHAnsi" w:hAnsiTheme="minorHAnsi" w:cstheme="minorHAnsi"/>
+          <w:color w:val="FF0000"/>
+        </w:rPr>
+      </w:pPr>
+      <w:r>
+        <w:rPr>
+          <w:rFonts w:asciiTheme="minorHAnsi" w:hAnsiTheme="minorHAnsi" w:cstheme="minorHAnsi"/>
+          <w:color w:val="FF0000"/>
+        </w:rPr>
+        <w:t>Make sure that decisions about pricing and inventory are in line with the hotel's capacity and service capabilities by closely collaborating with operations.</w:t>
+      </w:r>
+    </w:p>
+    <w:p>
+      <w:pPr>
+        <w:pStyle w:val="NormalWeb"/>
+        <w:rPr>
+          <w:rFonts w:asciiTheme="minorHAnsi" w:hAnsiTheme="minorHAnsi" w:cstheme="minorHAnsi"/>
+          <w:color w:val="FF0000"/>
+        </w:rPr>
+      </w:pPr>
+      <w:r>
+        <w:rPr>
+          <w:rFonts w:asciiTheme="minorHAnsi" w:hAnsiTheme="minorHAnsi" w:cstheme="minorHAnsi"/>
+          <w:color w:val="FF0000"/>
+        </w:rPr>
+        <w:t>Loop of Feedback and Adjustment:</w:t>
+      </w:r>
+    </w:p>
+    <w:p>
+      <w:pPr>
+        <w:pStyle w:val="NormalWeb"/>
+        <w:rPr>
+          <w:rFonts w:asciiTheme="minorHAnsi" w:hAnsiTheme="minorHAnsi" w:cstheme="minorHAnsi"/>
+          <w:color w:val="FF0000"/>
+        </w:rPr>
+      </w:pPr>
+      <w:r>
+        <w:rPr>
+          <w:rFonts w:asciiTheme="minorHAnsi" w:hAnsiTheme="minorHAnsi" w:cstheme="minorHAnsi"/>
+          <w:color w:val="FF0000"/>
+        </w:rPr>
+        <w:t>Create a routine evaluation procedure to evaluate how well revenue management tactics are working.</w:t>
+      </w:r>
+    </w:p>
+    <w:p>
+      <w:pPr>
+        <w:pStyle w:val="NormalWeb"/>
+        <w:rPr>
+          <w:rFonts w:asciiTheme="minorHAnsi" w:hAnsiTheme="minorHAnsi" w:cstheme="minorHAnsi"/>
+          <w:color w:val="FF0000"/>
+        </w:rPr>
+      </w:pPr>
+      <w:r>
+        <w:rPr>
+          <w:rFonts w:asciiTheme="minorHAnsi" w:hAnsiTheme="minorHAnsi" w:cstheme="minorHAnsi"/>
+          <w:color w:val="FF0000"/>
+        </w:rPr>
+        <w:t>Pricing and distribution strategies can be iteratively adjusted by using feedback.</w:t>
+      </w:r>
+    </w:p>
+    <w:p>
+      <w:pPr>
+        <w:pStyle w:val="NormalWeb"/>
+        <w:rPr>
+          <w:rFonts w:asciiTheme="minorHAnsi" w:hAnsiTheme="minorHAnsi" w:cstheme="minorHAnsi"/>
+          <w:color w:val="FF0000"/>
+        </w:rPr>
+      </w:pPr>
+      <w:r>
+        <w:rPr>
+          <w:rFonts w:asciiTheme="minorHAnsi" w:hAnsiTheme="minorHAnsi" w:cstheme="minorHAnsi"/>
+          <w:color w:val="FF0000"/>
+        </w:rPr>
+        <w:t>Instruction and Growth:</w:t>
+      </w:r>
+    </w:p>
+    <w:p>
+      <w:pPr>
+        <w:pStyle w:val="NormalWeb"/>
+        <w:rPr>
+          <w:rFonts w:asciiTheme="minorHAnsi" w:hAnsiTheme="minorHAnsi" w:cstheme="minorHAnsi"/>
+          <w:color w:val="FF0000"/>
+        </w:rPr>
+      </w:pPr>
+      <w:r>
+        <w:rPr>
+          <w:rFonts w:asciiTheme="minorHAnsi" w:hAnsiTheme="minorHAnsi" w:cstheme="minorHAnsi"/>
+          <w:color w:val="FF0000"/>
+        </w:rPr>
+        <w:t>Staff members should receive training on new tools and technology.</w:t>
+      </w:r>
+    </w:p>
+    <w:p>
+      <w:pPr>
+        <w:pStyle w:val="NormalWeb"/>
+        <w:rPr>
+          <w:rFonts w:asciiTheme="minorHAnsi" w:hAnsiTheme="minorHAnsi" w:cstheme="minorHAnsi"/>
+          <w:color w:val="FF0000"/>
+        </w:rPr>
+      </w:pPr>
+      <w:r>
+        <w:rPr>
+          <w:rFonts w:asciiTheme="minorHAnsi" w:hAnsiTheme="minorHAnsi" w:cstheme="minorHAnsi"/>
+          <w:color w:val="FF0000"/>
+        </w:rPr>
+        <w:t>Ascertain that the group is prepared to adjust to modifications in price and distribution tactics.</w:t>
       </w:r>
     </w:p>
     <w:p>
@@ -1436,6 +2964,13 @@
           <w:color w:val="000000"/>
         </w:rPr>
       </w:pPr>
+      <w:r>
+        <w:rPr>
+          <w:rFonts w:asciiTheme="minorHAnsi" w:hAnsiTheme="minorHAnsi" w:cstheme="minorHAnsi"/>
+          <w:color w:val="000000"/>
+        </w:rPr>
+        <w:t>Timeline</w:t>
+      </w:r>
     </w:p>
     <w:p>
       <w:pPr>
@@ -1446,148 +2981,6 @@
           <w:color w:val="000000"/>
         </w:rPr>
       </w:pPr>
-      <w:r>
-        <w:rPr>
-          <w:rFonts w:asciiTheme="minorHAnsi" w:hAnsiTheme="minorHAnsi" w:cstheme="minorHAnsi"/>
-          <w:color w:val="000000"/>
-        </w:rPr>
-        <w:t>Data Prep</w:t>
-      </w:r>
-    </w:p>
-    <w:p>
-      <w:pPr>
-        <w:pStyle w:val="NormalWeb"/>
-        <w:spacing w:before="0" w:beforeAutospacing="0" w:after="0" w:afterAutospacing="0"/>
-        <w:rPr>
-          <w:rFonts w:asciiTheme="minorHAnsi" w:hAnsiTheme="minorHAnsi" w:cstheme="minorHAnsi"/>
-          <w:color w:val="000000"/>
-        </w:rPr>
-      </w:pPr>
-    </w:p>
-    <w:p>
-      <w:pPr>
-        <w:pStyle w:val="NormalWeb"/>
-        <w:spacing w:before="0" w:beforeAutospacing="0" w:after="0" w:afterAutospacing="0"/>
-        <w:rPr>
-          <w:rFonts w:asciiTheme="minorHAnsi" w:hAnsiTheme="minorHAnsi" w:cstheme="minorHAnsi"/>
-          <w:color w:val="000000"/>
-        </w:rPr>
-      </w:pPr>
-      <w:r>
-        <w:rPr>
-          <w:rFonts w:asciiTheme="minorHAnsi" w:hAnsiTheme="minorHAnsi" w:cstheme="minorHAnsi"/>
-          <w:color w:val="000000"/>
-        </w:rPr>
-        <w:t>Data Vis</w:t>
-      </w:r>
-    </w:p>
-    <w:p>
-      <w:pPr>
-        <w:pStyle w:val="NormalWeb"/>
-        <w:spacing w:before="0" w:beforeAutospacing="0" w:after="0" w:afterAutospacing="0"/>
-        <w:rPr>
-          <w:rFonts w:asciiTheme="minorHAnsi" w:hAnsiTheme="minorHAnsi" w:cstheme="minorHAnsi"/>
-          <w:color w:val="000000"/>
-        </w:rPr>
-      </w:pPr>
-    </w:p>
-    <w:p>
-      <w:pPr>
-        <w:pStyle w:val="NormalWeb"/>
-        <w:spacing w:before="0" w:beforeAutospacing="0" w:after="0" w:afterAutospacing="0"/>
-        <w:rPr>
-          <w:rFonts w:asciiTheme="minorHAnsi" w:hAnsiTheme="minorHAnsi" w:cstheme="minorHAnsi"/>
-          <w:color w:val="000000"/>
-        </w:rPr>
-      </w:pPr>
-      <w:r>
-        <w:rPr>
-          <w:rFonts w:asciiTheme="minorHAnsi" w:hAnsiTheme="minorHAnsi" w:cstheme="minorHAnsi"/>
-          <w:color w:val="000000"/>
-        </w:rPr>
-        <w:t>Models </w:t>
-      </w:r>
-    </w:p>
-    <w:p>
-      <w:pPr>
-        <w:pStyle w:val="NormalWeb"/>
-        <w:spacing w:before="0" w:beforeAutospacing="0" w:after="0" w:afterAutospacing="0"/>
-        <w:rPr>
-          <w:rFonts w:asciiTheme="minorHAnsi" w:hAnsiTheme="minorHAnsi" w:cstheme="minorHAnsi"/>
-          <w:color w:val="000000"/>
-        </w:rPr>
-      </w:pPr>
-    </w:p>
-    <w:p>
-      <w:pPr>
-        <w:pStyle w:val="NormalWeb"/>
-        <w:spacing w:before="0" w:beforeAutospacing="0" w:after="0" w:afterAutospacing="0"/>
-        <w:rPr>
-          <w:rFonts w:asciiTheme="minorHAnsi" w:hAnsiTheme="minorHAnsi" w:cstheme="minorHAnsi"/>
-          <w:color w:val="000000"/>
-        </w:rPr>
-      </w:pPr>
-      <w:r>
-        <w:rPr>
-          <w:rFonts w:asciiTheme="minorHAnsi" w:hAnsiTheme="minorHAnsi" w:cstheme="minorHAnsi"/>
-          <w:color w:val="000000"/>
-        </w:rPr>
-        <w:t>Challenges </w:t>
-      </w:r>
-    </w:p>
-    <w:p>
-      <w:pPr>
-        <w:pStyle w:val="NormalWeb"/>
-        <w:spacing w:before="0" w:beforeAutospacing="0" w:after="0" w:afterAutospacing="0"/>
-        <w:rPr>
-          <w:rFonts w:asciiTheme="minorHAnsi" w:hAnsiTheme="minorHAnsi" w:cstheme="minorHAnsi"/>
-          <w:color w:val="000000"/>
-        </w:rPr>
-      </w:pPr>
-    </w:p>
-    <w:p>
-      <w:pPr>
-        <w:pStyle w:val="NormalWeb"/>
-        <w:spacing w:before="0" w:beforeAutospacing="0" w:after="0" w:afterAutospacing="0"/>
-        <w:rPr>
-          <w:rFonts w:asciiTheme="minorHAnsi" w:hAnsiTheme="minorHAnsi" w:cstheme="minorHAnsi"/>
-          <w:color w:val="000000"/>
-        </w:rPr>
-      </w:pPr>
-      <w:r>
-        <w:rPr>
-          <w:rFonts w:asciiTheme="minorHAnsi" w:hAnsiTheme="minorHAnsi" w:cstheme="minorHAnsi"/>
-          <w:color w:val="000000"/>
-        </w:rPr>
-        <w:t>Analysis of Results </w:t>
-      </w:r>
-    </w:p>
-    <w:p>
-      <w:pPr>
-        <w:pStyle w:val="NormalWeb"/>
-        <w:spacing w:before="0" w:beforeAutospacing="0" w:after="0" w:afterAutospacing="0"/>
-        <w:rPr>
-          <w:rFonts w:asciiTheme="minorHAnsi" w:hAnsiTheme="minorHAnsi" w:cstheme="minorHAnsi"/>
-          <w:color w:val="000000"/>
-        </w:rPr>
-      </w:pPr>
-    </w:p>
-    <w:p>
-      <w:pPr>
-        <w:pStyle w:val="NormalWeb"/>
-        <w:spacing w:before="0" w:beforeAutospacing="0" w:after="0" w:afterAutospacing="0"/>
-        <w:rPr>
-          <w:rFonts w:asciiTheme="minorHAnsi" w:hAnsiTheme="minorHAnsi" w:cstheme="minorHAnsi"/>
-          <w:color w:val="000000"/>
-        </w:rPr>
-      </w:pPr>
-      <w:r>
-        <w:rPr>
-          <w:rFonts w:asciiTheme="minorHAnsi" w:hAnsiTheme="minorHAnsi" w:cstheme="minorHAnsi"/>
-          <w:color w:val="000000"/>
-        </w:rPr>
-        <w:t>Conclusion</w:t>
-      </w:r>
     </w:p>
     <w:p>
       <w:pPr>
@@ -1672,6 +3065,15 @@
           <w:color w:val="000000"/>
         </w:rPr>
       </w:pPr>
+      <w:hyperlink r:id="rId7" w:history="1">
+        <w:r>
+          <w:rPr>
+            <w:rStyle w:val="Hyperlink"/>
+            <w:rFonts w:asciiTheme="minorHAnsi" w:hAnsiTheme="minorHAnsi" w:cstheme="minorHAnsi"/>
+          </w:rPr>
+          <w:t>https://www.kaggle.com/</w:t>
+        </w:r>
+      </w:hyperlink>
     </w:p>
     <w:p>
       <w:pPr>
@@ -1682,7 +3084,17 @@
           <w:color w:val="000000"/>
         </w:rPr>
       </w:pPr>
-      <w:hyperlink r:id="rId7" w:tgtFrame="_blank" w:history="1">
+    </w:p>
+    <w:p>
+      <w:pPr>
+        <w:pStyle w:val="NormalWeb"/>
+        <w:spacing w:before="0" w:beforeAutospacing="0" w:after="0" w:afterAutospacing="0"/>
+        <w:rPr>
+          <w:rFonts w:asciiTheme="minorHAnsi" w:hAnsiTheme="minorHAnsi" w:cstheme="minorHAnsi"/>
+          <w:color w:val="000000"/>
+        </w:rPr>
+      </w:pPr>
+      <w:hyperlink r:id="rId8" w:tgtFrame="_blank" w:history="1">
         <w:r>
           <w:rPr>
             <w:rStyle w:val="Hyperlink"/>
@@ -1695,27 +3107,40 @@
     </w:p>
     <w:p>
       <w:pPr>
-        <w:rPr>
+        <w:spacing w:after="0" w:line="240" w:lineRule="auto"/>
+        <w:rPr>
+          <w:rStyle w:val="Hyperlink"/>
           <w:rFonts w:cstheme="minorHAnsi"/>
           <w:sz w:val="24"/>
           <w:szCs w:val="24"/>
         </w:rPr>
       </w:pPr>
-    </w:p>
-    <w:p>
-      <w:pPr>
-        <w:pStyle w:val="NormalWeb"/>
-        <w:spacing w:before="0" w:beforeAutospacing="0" w:after="0" w:afterAutospacing="0"/>
-        <w:rPr>
-          <w:rFonts w:asciiTheme="minorHAnsi" w:hAnsiTheme="minorHAnsi" w:cstheme="minorHAnsi"/>
-          <w:color w:val="000000"/>
-        </w:rPr>
-      </w:pPr>
-      <w:hyperlink r:id="rId8" w:history="1">
+      <w:hyperlink r:id="rId9" w:history="1">
         <w:r>
           <w:rPr>
             <w:rStyle w:val="Hyperlink"/>
-            <w:rFonts w:asciiTheme="minorHAnsi" w:hAnsiTheme="minorHAnsi" w:cstheme="minorHAnsi"/>
+            <w:rFonts w:cstheme="minorHAnsi"/>
+            <w:sz w:val="24"/>
+            <w:szCs w:val="24"/>
+          </w:rPr>
+          <w:t>https://realpython.com/</w:t>
+        </w:r>
+      </w:hyperlink>
+    </w:p>
+    <w:p>
+      <w:pPr>
+        <w:spacing w:after="0" w:line="240" w:lineRule="auto"/>
+        <w:rPr>
+          <w:rFonts w:cstheme="minorHAnsi"/>
+          <w:sz w:val="24"/>
+          <w:szCs w:val="24"/>
+        </w:rPr>
+      </w:pPr>
+      <w:hyperlink r:id="rId10" w:history="1">
+        <w:r>
+          <w:rPr>
+            <w:rStyle w:val="Hyperlink"/>
+            <w:rFonts w:cstheme="minorHAnsi"/>
           </w:rPr>
           <w:t>https://www.geeksforgeeks.org/</w:t>
         </w:r>
@@ -1748,48 +3173,6 @@
         <w:rPr>
           <w:rFonts w:asciiTheme="minorHAnsi" w:hAnsiTheme="minorHAnsi" w:cstheme="minorHAnsi"/>
           <w:color w:val="000000"/>
-        </w:rPr>
-      </w:pPr>
-    </w:p>
-    <w:p>
-      <w:pPr>
-        <w:pStyle w:val="NormalWeb"/>
-        <w:spacing w:before="0" w:beforeAutospacing="0" w:after="0" w:afterAutospacing="0"/>
-        <w:rPr>
-          <w:rFonts w:asciiTheme="minorHAnsi" w:hAnsiTheme="minorHAnsi" w:cstheme="minorHAnsi"/>
-          <w:color w:val="000000"/>
-        </w:rPr>
-      </w:pPr>
-      <w:r>
-        <w:rPr>
-          <w:rFonts w:asciiTheme="minorHAnsi" w:hAnsiTheme="minorHAnsi" w:cstheme="minorHAnsi"/>
-          <w:color w:val="000000"/>
-        </w:rPr>
-        <w:t xml:space="preserve">This data article describes two datasets with hotel demand data. One of the hotels (H1) is a resort hotel and the other is a city hotel (H2). Both datasets share the same structure, with 31 variables describing the 40,060 observations of H1 and 79,330 observations of H2. Each observation represents a hotel booking. Both datasets comprehend bookings due to arrive between the 1st of July of 2015 and the 31st of August 2017, including bookings that effectively arrived and bookings that were </w:t>
-      </w:r>
-      <w:proofErr w:type="spellStart"/>
-      <w:r>
-        <w:rPr>
-          <w:rFonts w:asciiTheme="minorHAnsi" w:hAnsiTheme="minorHAnsi" w:cstheme="minorHAnsi"/>
-          <w:color w:val="000000"/>
-        </w:rPr>
-        <w:t>canceled</w:t>
-      </w:r>
-      <w:proofErr w:type="spellEnd"/>
-      <w:r>
-        <w:rPr>
-          <w:rFonts w:asciiTheme="minorHAnsi" w:hAnsiTheme="minorHAnsi" w:cstheme="minorHAnsi"/>
-          <w:color w:val="000000"/>
-        </w:rPr>
-        <w:t>. Since this is hotel real data, all data elements pertaining hotel or costumer identification were deleted. Due to the scarcity of real business data for scientific and educational purposes, these datasets can have an important role for research and education in revenue management, machine learning, or data mining, as well as in other fields.</w:t>
-      </w:r>
-    </w:p>
-    <w:p>
-      <w:pPr>
-        <w:rPr>
-          <w:rFonts w:cstheme="minorHAnsi"/>
-          <w:sz w:val="24"/>
-          <w:szCs w:val="24"/>
         </w:rPr>
       </w:pPr>
     </w:p>
@@ -2238,9 +3621,13 @@
           <w:sz w:val="24"/>
           <w:szCs w:val="24"/>
         </w:rPr>
-        <w:t xml:space="preserve">overview of the project's timeline, milestones achieved, and any challenges faced during the implementation phase, key insights gained from analysing the data and present any significant trends or patterns observed, the report should address any limitations or </w:t>
-      </w:r>
-      <w:r>
+        <w:t xml:space="preserve">overview of the project's timeline, milestones achieved, and any challenges faced during the implementation phase, key insights gained from analysing the data and present any significant trends or patterns observed, the report should address any limitations or constraints encountered during the project and propose potential solutions for future improvements. </w:t>
+      </w:r>
+    </w:p>
+    <w:p>
+      <w:pPr>
+        <w:pStyle w:val="ListParagraph"/>
+        <w:spacing w:after="0"/>
         <w:rPr>
           <w:rFonts w:cstheme="minorHAnsi"/>
           <w:b/>
@@ -2249,9 +3636,7 @@
           <w:sz w:val="24"/>
           <w:szCs w:val="24"/>
         </w:rPr>
-        <w:lastRenderedPageBreak/>
-        <w:t xml:space="preserve">constraints encountered during the project and propose potential solutions for future improvements. </w:t>
-      </w:r>
+      </w:pPr>
     </w:p>
     <w:p>
       <w:pPr>
@@ -2272,29 +3657,16 @@
         <w:pStyle w:val="ListParagraph"/>
         <w:spacing w:after="0"/>
         <w:rPr>
-          <w:rFonts w:cstheme="minorHAnsi"/>
           <w:b/>
           <w:bCs/>
           <w:color w:val="FF0000"/>
-          <w:sz w:val="24"/>
-          <w:szCs w:val="24"/>
-        </w:rPr>
-      </w:pPr>
-    </w:p>
-    <w:p>
-      <w:pPr>
-        <w:pStyle w:val="ListParagraph"/>
-        <w:spacing w:after="0"/>
-        <w:rPr>
-          <w:b/>
-          <w:bCs/>
-          <w:color w:val="FF0000"/>
         </w:rPr>
       </w:pPr>
       <w:r>
         <w:rPr>
           <w:noProof/>
         </w:rPr>
+        <w:lastRenderedPageBreak/>
         <w:drawing>
           <wp:inline distT="0" distB="0" distL="0" distR="0" wp14:anchorId="45A0E62A" wp14:editId="1AA58F97">
             <wp:extent cx="4562475" cy="2743200"/>
@@ -2313,7 +3685,7 @@
                     </pic:cNvPicPr>
                   </pic:nvPicPr>
                   <pic:blipFill>
-                    <a:blip r:embed="rId9">
+                    <a:blip r:embed="rId11">
                       <a:extLst>
                         <a:ext uri="{28A0092B-C50C-407E-A947-70E740481C1C}">
                           <a14:useLocalDpi xmlns:a14="http://schemas.microsoft.com/office/drawing/2010/main" val="0"/>
@@ -2432,7 +3804,7 @@
                     </pic:cNvPicPr>
                   </pic:nvPicPr>
                   <pic:blipFill>
-                    <a:blip r:embed="rId10">
+                    <a:blip r:embed="rId12">
                       <a:extLst>
                         <a:ext uri="{28A0092B-C50C-407E-A947-70E740481C1C}">
                           <a14:useLocalDpi xmlns:a14="http://schemas.microsoft.com/office/drawing/2010/main" val="0"/>
@@ -2520,7 +3892,7 @@
                     </pic:cNvPicPr>
                   </pic:nvPicPr>
                   <pic:blipFill>
-                    <a:blip r:embed="rId11">
+                    <a:blip r:embed="rId13">
                       <a:extLst>
                         <a:ext uri="{28A0092B-C50C-407E-A947-70E740481C1C}">
                           <a14:useLocalDpi xmlns:a14="http://schemas.microsoft.com/office/drawing/2010/main" val="0"/>
@@ -2577,7 +3949,7 @@
                     </pic:cNvPicPr>
                   </pic:nvPicPr>
                   <pic:blipFill>
-                    <a:blip r:embed="rId12">
+                    <a:blip r:embed="rId14">
                       <a:extLst>
                         <a:ext uri="{28A0092B-C50C-407E-A947-70E740481C1C}">
                           <a14:useLocalDpi xmlns:a14="http://schemas.microsoft.com/office/drawing/2010/main" val="0"/>
@@ -2609,6 +3981,8 @@
         </w:drawing>
       </w:r>
     </w:p>
+    <w:p/>
+    <w:p/>
     <w:p>
       <w:r>
         <w:rPr>
@@ -2616,10 +3990,10 @@
         </w:rPr>
         <w:lastRenderedPageBreak/>
         <w:drawing>
-          <wp:inline distT="0" distB="0" distL="0" distR="0" wp14:anchorId="193334CF" wp14:editId="3009B90F">
-            <wp:extent cx="6120130" cy="3964613"/>
-            <wp:effectExtent l="0" t="0" r="0" b="0"/>
-            <wp:docPr id="5" name="Picture 4"/>
+          <wp:inline distT="0" distB="0" distL="0" distR="0" wp14:anchorId="237F32F8" wp14:editId="265BBCA2">
+            <wp:extent cx="4895850" cy="3324225"/>
+            <wp:effectExtent l="0" t="0" r="0" b="9525"/>
+            <wp:docPr id="1872458246" name="Picture 1"/>
             <wp:cNvGraphicFramePr>
               <a:graphicFrameLocks xmlns:a="http://schemas.openxmlformats.org/drawingml/2006/main" noChangeAspect="1"/>
             </wp:cNvGraphicFramePr>
@@ -2627,36 +4001,23 @@
               <a:graphicData uri="http://schemas.openxmlformats.org/drawingml/2006/picture">
                 <pic:pic xmlns:pic="http://schemas.openxmlformats.org/drawingml/2006/picture">
                   <pic:nvPicPr>
-                    <pic:cNvPr id="0" name="Picture 5"/>
-                    <pic:cNvPicPr>
-                      <a:picLocks noChangeAspect="1" noChangeArrowheads="1"/>
-                    </pic:cNvPicPr>
+                    <pic:cNvPr id="1872458246" name=""/>
+                    <pic:cNvPicPr/>
                   </pic:nvPicPr>
                   <pic:blipFill>
-                    <a:blip r:embed="rId13">
-                      <a:extLst>
-                        <a:ext uri="{28A0092B-C50C-407E-A947-70E740481C1C}">
-                          <a14:useLocalDpi xmlns:a14="http://schemas.microsoft.com/office/drawing/2010/main" val="0"/>
-                        </a:ext>
-                      </a:extLst>
-                    </a:blip>
-                    <a:srcRect/>
+                    <a:blip r:embed="rId15"/>
                     <a:stretch>
                       <a:fillRect/>
                     </a:stretch>
                   </pic:blipFill>
-                  <pic:spPr bwMode="auto">
+                  <pic:spPr>
                     <a:xfrm>
                       <a:off x="0" y="0"/>
-                      <a:ext cx="6120130" cy="3964613"/>
+                      <a:ext cx="4895850" cy="3324225"/>
                     </a:xfrm>
                     <a:prstGeom prst="rect">
                       <a:avLst/>
                     </a:prstGeom>
-                    <a:noFill/>
-                    <a:ln>
-                      <a:noFill/>
-                    </a:ln>
                   </pic:spPr>
                 </pic:pic>
               </a:graphicData>
@@ -2666,6 +4027,219 @@
       </w:r>
     </w:p>
     <w:p/>
+    <w:p>
+      <w:r>
+        <w:rPr>
+          <w:noProof/>
+        </w:rPr>
+        <w:drawing>
+          <wp:inline distT="0" distB="0" distL="0" distR="0" wp14:anchorId="054048F4" wp14:editId="0DAF23D3">
+            <wp:extent cx="4895850" cy="3097530"/>
+            <wp:effectExtent l="0" t="0" r="0" b="7620"/>
+            <wp:docPr id="128420132" name="Picture 1"/>
+            <wp:cNvGraphicFramePr>
+              <a:graphicFrameLocks xmlns:a="http://schemas.openxmlformats.org/drawingml/2006/main" noChangeAspect="1"/>
+            </wp:cNvGraphicFramePr>
+            <a:graphic xmlns:a="http://schemas.openxmlformats.org/drawingml/2006/main">
+              <a:graphicData uri="http://schemas.openxmlformats.org/drawingml/2006/picture">
+                <pic:pic xmlns:pic="http://schemas.openxmlformats.org/drawingml/2006/picture">
+                  <pic:nvPicPr>
+                    <pic:cNvPr id="128420132" name=""/>
+                    <pic:cNvPicPr/>
+                  </pic:nvPicPr>
+                  <pic:blipFill>
+                    <a:blip r:embed="rId16"/>
+                    <a:stretch>
+                      <a:fillRect/>
+                    </a:stretch>
+                  </pic:blipFill>
+                  <pic:spPr>
+                    <a:xfrm>
+                      <a:off x="0" y="0"/>
+                      <a:ext cx="4895850" cy="3097530"/>
+                    </a:xfrm>
+                    <a:prstGeom prst="rect">
+                      <a:avLst/>
+                    </a:prstGeom>
+                  </pic:spPr>
+                </pic:pic>
+              </a:graphicData>
+            </a:graphic>
+          </wp:inline>
+        </w:drawing>
+      </w:r>
+    </w:p>
+    <w:p/>
+    <w:p>
+      <w:r>
+        <w:lastRenderedPageBreak/>
+        <w:drawing>
+          <wp:inline distT="0" distB="0" distL="0" distR="0" wp14:anchorId="67803474" wp14:editId="068D7393">
+            <wp:extent cx="4686300" cy="2362200"/>
+            <wp:effectExtent l="0" t="0" r="0" b="0"/>
+            <wp:docPr id="1531696526" name="Picture 1"/>
+            <wp:cNvGraphicFramePr>
+              <a:graphicFrameLocks xmlns:a="http://schemas.openxmlformats.org/drawingml/2006/main" noChangeAspect="1"/>
+            </wp:cNvGraphicFramePr>
+            <a:graphic xmlns:a="http://schemas.openxmlformats.org/drawingml/2006/main">
+              <a:graphicData uri="http://schemas.openxmlformats.org/drawingml/2006/picture">
+                <pic:pic xmlns:pic="http://schemas.openxmlformats.org/drawingml/2006/picture">
+                  <pic:nvPicPr>
+                    <pic:cNvPr id="1531696526" name=""/>
+                    <pic:cNvPicPr/>
+                  </pic:nvPicPr>
+                  <pic:blipFill>
+                    <a:blip r:embed="rId17"/>
+                    <a:stretch>
+                      <a:fillRect/>
+                    </a:stretch>
+                  </pic:blipFill>
+                  <pic:spPr>
+                    <a:xfrm>
+                      <a:off x="0" y="0"/>
+                      <a:ext cx="4686300" cy="2362200"/>
+                    </a:xfrm>
+                    <a:prstGeom prst="rect">
+                      <a:avLst/>
+                    </a:prstGeom>
+                  </pic:spPr>
+                </pic:pic>
+              </a:graphicData>
+            </a:graphic>
+          </wp:inline>
+        </w:drawing>
+      </w:r>
+    </w:p>
+    <w:p>
+      <w:r>
+        <w:drawing>
+          <wp:inline distT="0" distB="0" distL="0" distR="0" wp14:anchorId="6F93DA5C" wp14:editId="53140E0F">
+            <wp:extent cx="4667250" cy="2628900"/>
+            <wp:effectExtent l="0" t="0" r="0" b="0"/>
+            <wp:docPr id="1384037966" name="Picture 1"/>
+            <wp:cNvGraphicFramePr>
+              <a:graphicFrameLocks xmlns:a="http://schemas.openxmlformats.org/drawingml/2006/main" noChangeAspect="1"/>
+            </wp:cNvGraphicFramePr>
+            <a:graphic xmlns:a="http://schemas.openxmlformats.org/drawingml/2006/main">
+              <a:graphicData uri="http://schemas.openxmlformats.org/drawingml/2006/picture">
+                <pic:pic xmlns:pic="http://schemas.openxmlformats.org/drawingml/2006/picture">
+                  <pic:nvPicPr>
+                    <pic:cNvPr id="1384037966" name=""/>
+                    <pic:cNvPicPr/>
+                  </pic:nvPicPr>
+                  <pic:blipFill>
+                    <a:blip r:embed="rId18"/>
+                    <a:stretch>
+                      <a:fillRect/>
+                    </a:stretch>
+                  </pic:blipFill>
+                  <pic:spPr>
+                    <a:xfrm>
+                      <a:off x="0" y="0"/>
+                      <a:ext cx="4667250" cy="2628900"/>
+                    </a:xfrm>
+                    <a:prstGeom prst="rect">
+                      <a:avLst/>
+                    </a:prstGeom>
+                  </pic:spPr>
+                </pic:pic>
+              </a:graphicData>
+            </a:graphic>
+          </wp:inline>
+        </w:drawing>
+      </w:r>
+    </w:p>
+    <w:p>
+      <w:r>
+        <w:rPr>
+          <w:noProof/>
+        </w:rPr>
+        <w:drawing>
+          <wp:inline distT="0" distB="0" distL="0" distR="0" wp14:anchorId="642AFC45" wp14:editId="0265B03A">
+            <wp:extent cx="3667125" cy="3248025"/>
+            <wp:effectExtent l="0" t="0" r="9525" b="9525"/>
+            <wp:docPr id="1162553040" name="Picture 1"/>
+            <wp:cNvGraphicFramePr>
+              <a:graphicFrameLocks xmlns:a="http://schemas.openxmlformats.org/drawingml/2006/main" noChangeAspect="1"/>
+            </wp:cNvGraphicFramePr>
+            <a:graphic xmlns:a="http://schemas.openxmlformats.org/drawingml/2006/main">
+              <a:graphicData uri="http://schemas.openxmlformats.org/drawingml/2006/picture">
+                <pic:pic xmlns:pic="http://schemas.openxmlformats.org/drawingml/2006/picture">
+                  <pic:nvPicPr>
+                    <pic:cNvPr id="1162553040" name=""/>
+                    <pic:cNvPicPr/>
+                  </pic:nvPicPr>
+                  <pic:blipFill>
+                    <a:blip r:embed="rId19"/>
+                    <a:stretch>
+                      <a:fillRect/>
+                    </a:stretch>
+                  </pic:blipFill>
+                  <pic:spPr>
+                    <a:xfrm>
+                      <a:off x="0" y="0"/>
+                      <a:ext cx="3667638" cy="3248479"/>
+                    </a:xfrm>
+                    <a:prstGeom prst="rect">
+                      <a:avLst/>
+                    </a:prstGeom>
+                  </pic:spPr>
+                </pic:pic>
+              </a:graphicData>
+            </a:graphic>
+          </wp:inline>
+        </w:drawing>
+      </w:r>
+    </w:p>
+    <w:p>
+      <w:r>
+        <w:t xml:space="preserve">Fig </w:t>
+      </w:r>
+    </w:p>
+    <w:p/>
+    <w:p>
+      <w:r>
+        <w:rPr>
+          <w:noProof/>
+        </w:rPr>
+        <w:lastRenderedPageBreak/>
+        <w:drawing>
+          <wp:inline distT="0" distB="0" distL="0" distR="0" wp14:anchorId="49D2AB7E" wp14:editId="1D140051">
+            <wp:extent cx="4067175" cy="3048000"/>
+            <wp:effectExtent l="0" t="0" r="9525" b="0"/>
+            <wp:docPr id="783716007" name="Picture 1"/>
+            <wp:cNvGraphicFramePr>
+              <a:graphicFrameLocks xmlns:a="http://schemas.openxmlformats.org/drawingml/2006/main" noChangeAspect="1"/>
+            </wp:cNvGraphicFramePr>
+            <a:graphic xmlns:a="http://schemas.openxmlformats.org/drawingml/2006/main">
+              <a:graphicData uri="http://schemas.openxmlformats.org/drawingml/2006/picture">
+                <pic:pic xmlns:pic="http://schemas.openxmlformats.org/drawingml/2006/picture">
+                  <pic:nvPicPr>
+                    <pic:cNvPr id="783716007" name=""/>
+                    <pic:cNvPicPr/>
+                  </pic:nvPicPr>
+                  <pic:blipFill>
+                    <a:blip r:embed="rId20"/>
+                    <a:stretch>
+                      <a:fillRect/>
+                    </a:stretch>
+                  </pic:blipFill>
+                  <pic:spPr>
+                    <a:xfrm>
+                      <a:off x="0" y="0"/>
+                      <a:ext cx="4067749" cy="3048430"/>
+                    </a:xfrm>
+                    <a:prstGeom prst="rect">
+                      <a:avLst/>
+                    </a:prstGeom>
+                  </pic:spPr>
+                </pic:pic>
+              </a:graphicData>
+            </a:graphic>
+          </wp:inline>
+        </w:drawing>
+      </w:r>
+    </w:p>
     <w:sectPr>
       <w:pgSz w:w="11906" w:h="16838"/>
       <w:pgMar w:top="1134" w:right="1134" w:bottom="1134" w:left="1134" w:header="709" w:footer="709" w:gutter="0"/>
@@ -2887,7 +4461,7 @@
     <w:lsdException w:name="Closing" w:semiHidden="1" w:unhideWhenUsed="1"/>
     <w:lsdException w:name="Signature" w:semiHidden="1" w:unhideWhenUsed="1"/>
     <w:lsdException w:name="Default Paragraph Font" w:semiHidden="1" w:uiPriority="1" w:unhideWhenUsed="1"/>
-    <w:lsdException w:name="Body Text" w:semiHidden="1" w:unhideWhenUsed="1"/>
+    <w:lsdException w:name="Body Text" w:semiHidden="1" w:uiPriority="1" w:unhideWhenUsed="1" w:qFormat="1"/>
     <w:lsdException w:name="Body Text Indent" w:semiHidden="1" w:unhideWhenUsed="1"/>
     <w:lsdException w:name="List Continue" w:semiHidden="1" w:unhideWhenUsed="1"/>
     <w:lsdException w:name="List Continue 2" w:semiHidden="1" w:unhideWhenUsed="1"/>
@@ -3224,6 +4798,29 @@
       <w:szCs w:val="32"/>
     </w:rPr>
   </w:style>
+  <w:style w:type="paragraph" w:styleId="Heading2">
+    <w:name w:val="heading 2"/>
+    <w:basedOn w:val="Normal"/>
+    <w:next w:val="Normal"/>
+    <w:link w:val="Heading2Char"/>
+    <w:uiPriority w:val="9"/>
+    <w:semiHidden/>
+    <w:unhideWhenUsed/>
+    <w:qFormat/>
+    <w:rsid w:val="00B12E65"/>
+    <w:pPr>
+      <w:keepNext/>
+      <w:keepLines/>
+      <w:spacing w:before="40" w:after="0"/>
+      <w:outlineLvl w:val="1"/>
+    </w:pPr>
+    <w:rPr>
+      <w:rFonts w:asciiTheme="majorHAnsi" w:eastAsiaTheme="majorEastAsia" w:hAnsiTheme="majorHAnsi" w:cstheme="majorBidi"/>
+      <w:color w:val="2F5496" w:themeColor="accent1" w:themeShade="BF"/>
+      <w:sz w:val="26"/>
+      <w:szCs w:val="26"/>
+    </w:rPr>
+  </w:style>
   <w:style w:type="character" w:default="1" w:styleId="DefaultParagraphFont">
     <w:name w:val="Default Paragraph Font"/>
     <w:uiPriority w:val="1"/>
@@ -3396,6 +4993,79 @@
     <w:rPr>
       <w:color w:val="605E5C"/>
       <w:shd w:val="clear" w:color="auto" w:fill="E1DFDD"/>
+    </w:rPr>
+  </w:style>
+  <w:style w:type="paragraph" w:styleId="BodyText">
+    <w:name w:val="Body Text"/>
+    <w:basedOn w:val="Normal"/>
+    <w:link w:val="BodyTextChar"/>
+    <w:uiPriority w:val="1"/>
+    <w:qFormat/>
+    <w:rsid w:val="00A436C1"/>
+    <w:pPr>
+      <w:widowControl w:val="0"/>
+      <w:autoSpaceDE w:val="0"/>
+      <w:autoSpaceDN w:val="0"/>
+      <w:spacing w:after="0" w:line="240" w:lineRule="auto"/>
+    </w:pPr>
+    <w:rPr>
+      <w:rFonts w:ascii="Times New Roman" w:eastAsia="Times New Roman" w:hAnsi="Times New Roman" w:cs="Times New Roman"/>
+      <w:lang w:val="en-US"/>
+    </w:rPr>
+  </w:style>
+  <w:style w:type="character" w:customStyle="1" w:styleId="BodyTextChar">
+    <w:name w:val="Body Text Char"/>
+    <w:basedOn w:val="DefaultParagraphFont"/>
+    <w:link w:val="BodyText"/>
+    <w:uiPriority w:val="1"/>
+    <w:rsid w:val="00A436C1"/>
+    <w:rPr>
+      <w:rFonts w:ascii="Times New Roman" w:eastAsia="Times New Roman" w:hAnsi="Times New Roman" w:cs="Times New Roman"/>
+      <w:lang w:val="en-US"/>
+    </w:rPr>
+  </w:style>
+  <w:style w:type="character" w:customStyle="1" w:styleId="css-x5hiaf">
+    <w:name w:val="css-x5hiaf"/>
+    <w:basedOn w:val="DefaultParagraphFont"/>
+    <w:rsid w:val="00B03A46"/>
+  </w:style>
+  <w:style w:type="character" w:customStyle="1" w:styleId="css-0">
+    <w:name w:val="css-0"/>
+    <w:basedOn w:val="DefaultParagraphFont"/>
+    <w:rsid w:val="00B03A46"/>
+  </w:style>
+  <w:style w:type="character" w:customStyle="1" w:styleId="css-rh820s">
+    <w:name w:val="css-rh820s"/>
+    <w:basedOn w:val="DefaultParagraphFont"/>
+    <w:rsid w:val="00B03A46"/>
+  </w:style>
+  <w:style w:type="character" w:customStyle="1" w:styleId="css-1eh0vfs">
+    <w:name w:val="css-1eh0vfs"/>
+    <w:basedOn w:val="DefaultParagraphFont"/>
+    <w:rsid w:val="00B03A46"/>
+  </w:style>
+  <w:style w:type="character" w:customStyle="1" w:styleId="css-15iwe0d">
+    <w:name w:val="css-15iwe0d"/>
+    <w:basedOn w:val="DefaultParagraphFont"/>
+    <w:rsid w:val="00B03A46"/>
+  </w:style>
+  <w:style w:type="character" w:customStyle="1" w:styleId="css-2yp7ui">
+    <w:name w:val="css-2yp7ui"/>
+    <w:basedOn w:val="DefaultParagraphFont"/>
+    <w:rsid w:val="00B03A46"/>
+  </w:style>
+  <w:style w:type="character" w:customStyle="1" w:styleId="Heading2Char">
+    <w:name w:val="Heading 2 Char"/>
+    <w:basedOn w:val="DefaultParagraphFont"/>
+    <w:link w:val="Heading2"/>
+    <w:uiPriority w:val="9"/>
+    <w:semiHidden/>
+    <w:rsid w:val="00B12E65"/>
+    <w:rPr>
+      <w:rFonts w:asciiTheme="majorHAnsi" w:eastAsiaTheme="majorEastAsia" w:hAnsiTheme="majorHAnsi" w:cstheme="majorBidi"/>
+      <w:color w:val="2F5496" w:themeColor="accent1" w:themeShade="BF"/>
+      <w:sz w:val="26"/>
+      <w:szCs w:val="26"/>
     </w:rPr>
   </w:style>
 </w:styles>
@@ -3634,10 +5304,15 @@
   </w:compat>
   <w:rsids>
     <w:rsidRoot w:val="00926306"/>
+    <w:rsid w:val="008011FA"/>
     <w:rsid w:val="008F58D7"/>
     <w:rsid w:val="00926306"/>
     <w:rsid w:val="009A409F"/>
+    <w:rsid w:val="00B276E0"/>
+    <w:rsid w:val="00C975CE"/>
+    <w:rsid w:val="00CC2220"/>
     <w:rsid w:val="00CD2F4F"/>
+    <w:rsid w:val="00DF4856"/>
     <w:rsid w:val="00DF7357"/>
   </w:rsids>
   <m:mathPr>

</xml_diff>